<commit_message>
adding hyperlink inside the document
</commit_message>
<xml_diff>
--- a/first sprint/documentaion/1st Sprint document v2.0.docx
+++ b/first sprint/documentaion/1st Sprint document v2.0.docx
@@ -279,7 +279,6 @@
       <w:pPr>
         <w:spacing w:line="276" w:lineRule="auto"/>
         <w:rPr>
-          <w:rFonts w:hint="cs"/>
           <w:sz w:val="24"/>
           <w:szCs w:val="24"/>
           <w:rtl/>
@@ -299,14 +298,411 @@
           <w:szCs w:val="30"/>
         </w:rPr>
       </w:pPr>
-      <w:r>
+      <w:hyperlink w:anchor="project_docs" w:history="1">
+        <w:r>
+          <w:rPr>
+            <w:rStyle w:val="Hyperlink"/>
+            <w:rFonts w:cstheme="minorHAnsi"/>
+            <w:sz w:val="30"/>
+            <w:szCs w:val="30"/>
+          </w:rPr>
+          <w:t>Project</w:t>
+        </w:r>
+        <w:r>
+          <w:rPr>
+            <w:rStyle w:val="Hyperlink"/>
+            <w:rFonts w:cstheme="minorHAnsi"/>
+            <w:sz w:val="30"/>
+            <w:szCs w:val="30"/>
+          </w:rPr>
+          <w:t xml:space="preserve"> </w:t>
+        </w:r>
+        <w:r>
+          <w:rPr>
+            <w:rStyle w:val="Hyperlink"/>
+            <w:rFonts w:cstheme="minorHAnsi"/>
+            <w:sz w:val="30"/>
+            <w:szCs w:val="30"/>
+          </w:rPr>
+          <w:t>Documentation</w:t>
+        </w:r>
+      </w:hyperlink>
+    </w:p>
+    <w:p>
+      <w:pPr>
+        <w:pStyle w:val="a3"/>
+        <w:numPr>
+          <w:ilvl w:val="1"/>
+          <w:numId w:val="9"/>
+        </w:numPr>
         <w:rPr>
           <w:rFonts w:cstheme="minorHAnsi"/>
           <w:sz w:val="30"/>
           <w:szCs w:val="30"/>
         </w:rPr>
-        <w:t>Project Documentation</w:t>
-      </w:r>
+      </w:pPr>
+      <w:hyperlink w:anchor="fun_req" w:history="1">
+        <w:r>
+          <w:rPr>
+            <w:rStyle w:val="Hyperlink"/>
+            <w:rFonts w:cstheme="minorHAnsi"/>
+            <w:sz w:val="30"/>
+            <w:szCs w:val="30"/>
+          </w:rPr>
+          <w:t>Functional Require</w:t>
+        </w:r>
+        <w:r>
+          <w:rPr>
+            <w:rStyle w:val="Hyperlink"/>
+            <w:rFonts w:cstheme="minorHAnsi"/>
+            <w:sz w:val="30"/>
+            <w:szCs w:val="30"/>
+          </w:rPr>
+          <w:t>m</w:t>
+        </w:r>
+        <w:r>
+          <w:rPr>
+            <w:rStyle w:val="Hyperlink"/>
+            <w:rFonts w:cstheme="minorHAnsi"/>
+            <w:sz w:val="30"/>
+            <w:szCs w:val="30"/>
+          </w:rPr>
+          <w:t>ents</w:t>
+        </w:r>
+      </w:hyperlink>
+    </w:p>
+    <w:p>
+      <w:pPr>
+        <w:pStyle w:val="a3"/>
+        <w:numPr>
+          <w:ilvl w:val="2"/>
+          <w:numId w:val="9"/>
+        </w:numPr>
+        <w:rPr>
+          <w:rFonts w:cstheme="minorHAnsi"/>
+          <w:sz w:val="30"/>
+          <w:szCs w:val="30"/>
+        </w:rPr>
+      </w:pPr>
+      <w:hyperlink w:anchor="Backend_Management_Epic" w:history="1">
+        <w:r>
+          <w:rPr>
+            <w:rStyle w:val="Hyperlink"/>
+            <w:rFonts w:cstheme="minorHAnsi"/>
+            <w:sz w:val="30"/>
+            <w:szCs w:val="30"/>
+          </w:rPr>
+          <w:t xml:space="preserve">Backend </w:t>
+        </w:r>
+        <w:r>
+          <w:rPr>
+            <w:rStyle w:val="Hyperlink"/>
+            <w:rFonts w:cstheme="minorHAnsi"/>
+            <w:sz w:val="30"/>
+            <w:szCs w:val="30"/>
+          </w:rPr>
+          <w:t>M</w:t>
+        </w:r>
+        <w:r>
+          <w:rPr>
+            <w:rStyle w:val="Hyperlink"/>
+            <w:rFonts w:cstheme="minorHAnsi"/>
+            <w:sz w:val="30"/>
+            <w:szCs w:val="30"/>
+          </w:rPr>
+          <w:t>anagement Epic</w:t>
+        </w:r>
+      </w:hyperlink>
+    </w:p>
+    <w:p>
+      <w:pPr>
+        <w:pStyle w:val="a3"/>
+        <w:numPr>
+          <w:ilvl w:val="2"/>
+          <w:numId w:val="9"/>
+        </w:numPr>
+        <w:rPr>
+          <w:rFonts w:cstheme="minorHAnsi"/>
+          <w:sz w:val="30"/>
+          <w:szCs w:val="30"/>
+        </w:rPr>
+      </w:pPr>
+      <w:hyperlink w:anchor="Website_Login_Epic" w:history="1">
+        <w:r>
+          <w:rPr>
+            <w:rStyle w:val="Hyperlink"/>
+            <w:rFonts w:cstheme="minorHAnsi"/>
+            <w:sz w:val="30"/>
+            <w:szCs w:val="30"/>
+          </w:rPr>
+          <w:t>Websi</w:t>
+        </w:r>
+        <w:r>
+          <w:rPr>
+            <w:rStyle w:val="Hyperlink"/>
+            <w:rFonts w:cstheme="minorHAnsi"/>
+            <w:sz w:val="30"/>
+            <w:szCs w:val="30"/>
+          </w:rPr>
+          <w:t>t</w:t>
+        </w:r>
+        <w:r>
+          <w:rPr>
+            <w:rStyle w:val="Hyperlink"/>
+            <w:rFonts w:cstheme="minorHAnsi"/>
+            <w:sz w:val="30"/>
+            <w:szCs w:val="30"/>
+          </w:rPr>
+          <w:t>e Login Epic</w:t>
+        </w:r>
+      </w:hyperlink>
+    </w:p>
+    <w:p>
+      <w:pPr>
+        <w:pStyle w:val="a3"/>
+        <w:numPr>
+          <w:ilvl w:val="2"/>
+          <w:numId w:val="9"/>
+        </w:numPr>
+        <w:rPr>
+          <w:rFonts w:cstheme="minorHAnsi"/>
+          <w:sz w:val="30"/>
+          <w:szCs w:val="30"/>
+        </w:rPr>
+      </w:pPr>
+      <w:hyperlink w:anchor="Student_Homepage_Epic" w:history="1">
+        <w:r>
+          <w:rPr>
+            <w:rStyle w:val="Hyperlink"/>
+            <w:rFonts w:cstheme="minorHAnsi"/>
+            <w:sz w:val="30"/>
+            <w:szCs w:val="30"/>
+          </w:rPr>
+          <w:t>Student</w:t>
+        </w:r>
+        <w:r>
+          <w:rPr>
+            <w:rStyle w:val="Hyperlink"/>
+            <w:rFonts w:cstheme="minorHAnsi"/>
+            <w:sz w:val="30"/>
+            <w:szCs w:val="30"/>
+          </w:rPr>
+          <w:t xml:space="preserve"> </w:t>
+        </w:r>
+        <w:r>
+          <w:rPr>
+            <w:rStyle w:val="Hyperlink"/>
+            <w:rFonts w:cstheme="minorHAnsi"/>
+            <w:sz w:val="30"/>
+            <w:szCs w:val="30"/>
+          </w:rPr>
+          <w:t>Homepage Epic</w:t>
+        </w:r>
+      </w:hyperlink>
+    </w:p>
+    <w:p>
+      <w:pPr>
+        <w:pStyle w:val="a3"/>
+        <w:numPr>
+          <w:ilvl w:val="2"/>
+          <w:numId w:val="9"/>
+        </w:numPr>
+        <w:rPr>
+          <w:rFonts w:cstheme="minorHAnsi"/>
+          <w:sz w:val="30"/>
+          <w:szCs w:val="30"/>
+        </w:rPr>
+      </w:pPr>
+      <w:hyperlink w:anchor="Renter_Homepage_Epic" w:history="1">
+        <w:r>
+          <w:rPr>
+            <w:rStyle w:val="Hyperlink"/>
+            <w:rFonts w:cstheme="minorHAnsi"/>
+            <w:sz w:val="30"/>
+            <w:szCs w:val="30"/>
+          </w:rPr>
+          <w:t>Ren</w:t>
+        </w:r>
+        <w:r>
+          <w:rPr>
+            <w:rStyle w:val="Hyperlink"/>
+            <w:rFonts w:cstheme="minorHAnsi"/>
+            <w:sz w:val="30"/>
+            <w:szCs w:val="30"/>
+          </w:rPr>
+          <w:t>t</w:t>
+        </w:r>
+        <w:r>
+          <w:rPr>
+            <w:rStyle w:val="Hyperlink"/>
+            <w:rFonts w:cstheme="minorHAnsi"/>
+            <w:sz w:val="30"/>
+            <w:szCs w:val="30"/>
+          </w:rPr>
+          <w:t>er</w:t>
+        </w:r>
+        <w:r>
+          <w:rPr>
+            <w:rStyle w:val="Hyperlink"/>
+            <w:rFonts w:cstheme="minorHAnsi"/>
+            <w:sz w:val="30"/>
+            <w:szCs w:val="30"/>
+          </w:rPr>
+          <w:t xml:space="preserve"> Homepage Epic</w:t>
+        </w:r>
+      </w:hyperlink>
+    </w:p>
+    <w:p>
+      <w:pPr>
+        <w:pStyle w:val="a3"/>
+        <w:numPr>
+          <w:ilvl w:val="2"/>
+          <w:numId w:val="9"/>
+        </w:numPr>
+        <w:spacing w:before="240" w:after="0" w:line="276" w:lineRule="auto"/>
+        <w:rPr>
+          <w:rFonts w:cstheme="minorHAnsi"/>
+          <w:sz w:val="30"/>
+          <w:szCs w:val="30"/>
+        </w:rPr>
+      </w:pPr>
+      <w:hyperlink w:anchor="Booking_epic" w:history="1">
+        <w:r>
+          <w:rPr>
+            <w:rStyle w:val="Hyperlink"/>
+            <w:rFonts w:cstheme="minorHAnsi"/>
+            <w:sz w:val="30"/>
+            <w:szCs w:val="30"/>
+          </w:rPr>
+          <w:t>Bookin</w:t>
+        </w:r>
+        <w:r>
+          <w:rPr>
+            <w:rStyle w:val="Hyperlink"/>
+            <w:rFonts w:cstheme="minorHAnsi"/>
+            <w:sz w:val="30"/>
+            <w:szCs w:val="30"/>
+          </w:rPr>
+          <w:t>g</w:t>
+        </w:r>
+        <w:r>
+          <w:rPr>
+            <w:rStyle w:val="Hyperlink"/>
+            <w:rFonts w:cstheme="minorHAnsi"/>
+            <w:sz w:val="30"/>
+            <w:szCs w:val="30"/>
+          </w:rPr>
+          <w:t xml:space="preserve"> Management Epic</w:t>
+        </w:r>
+      </w:hyperlink>
+      <w:r>
+        <w:rPr>
+          <w:rFonts w:cstheme="minorHAnsi"/>
+          <w:sz w:val="30"/>
+          <w:szCs w:val="30"/>
+        </w:rPr>
+        <w:t xml:space="preserve"> </w:t>
+      </w:r>
+    </w:p>
+    <w:p>
+      <w:pPr>
+        <w:pStyle w:val="a3"/>
+        <w:numPr>
+          <w:ilvl w:val="2"/>
+          <w:numId w:val="9"/>
+        </w:numPr>
+        <w:spacing w:before="240" w:after="0" w:line="276" w:lineRule="auto"/>
+        <w:rPr>
+          <w:rFonts w:cstheme="minorHAnsi"/>
+          <w:sz w:val="30"/>
+          <w:szCs w:val="30"/>
+        </w:rPr>
+      </w:pPr>
+      <w:hyperlink w:anchor="Orders_epic" w:history="1">
+        <w:r>
+          <w:rPr>
+            <w:rStyle w:val="Hyperlink"/>
+            <w:rFonts w:cstheme="minorHAnsi"/>
+            <w:sz w:val="30"/>
+            <w:szCs w:val="30"/>
+          </w:rPr>
+          <w:t>Order</w:t>
+        </w:r>
+        <w:r>
+          <w:rPr>
+            <w:rStyle w:val="Hyperlink"/>
+            <w:rFonts w:cstheme="minorHAnsi"/>
+            <w:sz w:val="30"/>
+            <w:szCs w:val="30"/>
+          </w:rPr>
+          <w:t>s</w:t>
+        </w:r>
+        <w:r>
+          <w:rPr>
+            <w:rStyle w:val="Hyperlink"/>
+            <w:rFonts w:cstheme="minorHAnsi"/>
+            <w:sz w:val="30"/>
+            <w:szCs w:val="30"/>
+          </w:rPr>
+          <w:t xml:space="preserve"> Management Epic</w:t>
+        </w:r>
+      </w:hyperlink>
+    </w:p>
+    <w:p>
+      <w:pPr>
+        <w:pStyle w:val="a3"/>
+        <w:numPr>
+          <w:ilvl w:val="2"/>
+          <w:numId w:val="9"/>
+        </w:numPr>
+        <w:spacing w:before="240" w:after="0" w:line="276" w:lineRule="auto"/>
+        <w:rPr>
+          <w:rFonts w:cstheme="minorHAnsi"/>
+          <w:sz w:val="30"/>
+          <w:szCs w:val="30"/>
+        </w:rPr>
+      </w:pPr>
+      <w:hyperlink w:anchor="Website_support_epic" w:history="1">
+        <w:r>
+          <w:rPr>
+            <w:rStyle w:val="Hyperlink"/>
+            <w:rFonts w:cstheme="minorHAnsi"/>
+            <w:sz w:val="30"/>
+            <w:szCs w:val="30"/>
+          </w:rPr>
+          <w:t>Websi</w:t>
+        </w:r>
+        <w:r>
+          <w:rPr>
+            <w:rStyle w:val="Hyperlink"/>
+            <w:rFonts w:cstheme="minorHAnsi"/>
+            <w:sz w:val="30"/>
+            <w:szCs w:val="30"/>
+          </w:rPr>
+          <w:t>t</w:t>
+        </w:r>
+        <w:r>
+          <w:rPr>
+            <w:rStyle w:val="Hyperlink"/>
+            <w:rFonts w:cstheme="minorHAnsi"/>
+            <w:sz w:val="30"/>
+            <w:szCs w:val="30"/>
+          </w:rPr>
+          <w:t>e Support Epic</w:t>
+        </w:r>
+      </w:hyperlink>
+    </w:p>
+    <w:p>
+      <w:pPr>
+        <w:pStyle w:val="a3"/>
+        <w:spacing w:before="240" w:after="0" w:line="276" w:lineRule="auto"/>
+        <w:ind w:left="2138"/>
+        <w:rPr>
+          <w:rFonts w:cstheme="minorHAnsi"/>
+          <w:sz w:val="30"/>
+          <w:szCs w:val="30"/>
+        </w:rPr>
+      </w:pPr>
     </w:p>
     <w:p>
       <w:pPr>
@@ -321,14 +717,78 @@
           <w:szCs w:val="30"/>
         </w:rPr>
       </w:pPr>
-      <w:r>
+      <w:hyperlink w:anchor="non_func_reqs" w:history="1">
+        <w:r>
+          <w:rPr>
+            <w:rStyle w:val="Hyperlink"/>
+            <w:rFonts w:cstheme="minorHAnsi"/>
+            <w:sz w:val="30"/>
+            <w:szCs w:val="30"/>
+          </w:rPr>
+          <w:t>Non-Functi</w:t>
+        </w:r>
+        <w:r>
+          <w:rPr>
+            <w:rStyle w:val="Hyperlink"/>
+            <w:rFonts w:cstheme="minorHAnsi"/>
+            <w:sz w:val="30"/>
+            <w:szCs w:val="30"/>
+          </w:rPr>
+          <w:t>o</w:t>
+        </w:r>
+        <w:r>
+          <w:rPr>
+            <w:rStyle w:val="Hyperlink"/>
+            <w:rFonts w:cstheme="minorHAnsi"/>
+            <w:sz w:val="30"/>
+            <w:szCs w:val="30"/>
+          </w:rPr>
+          <w:t>nal Requirements</w:t>
+        </w:r>
+      </w:hyperlink>
+    </w:p>
+    <w:p>
+      <w:pPr>
+        <w:pStyle w:val="a3"/>
+        <w:numPr>
+          <w:ilvl w:val="2"/>
+          <w:numId w:val="9"/>
+        </w:numPr>
         <w:rPr>
           <w:rFonts w:cstheme="minorHAnsi"/>
           <w:sz w:val="30"/>
           <w:szCs w:val="30"/>
         </w:rPr>
-        <w:t>Functional Requirements</w:t>
-      </w:r>
+      </w:pPr>
+      <w:hyperlink w:anchor="security" w:history="1">
+        <w:r>
+          <w:rPr>
+            <w:rStyle w:val="Hyperlink"/>
+            <w:rFonts w:cstheme="minorHAnsi"/>
+            <w:sz w:val="30"/>
+            <w:szCs w:val="30"/>
+          </w:rPr>
+          <w:t>Secu</w:t>
+        </w:r>
+        <w:r>
+          <w:rPr>
+            <w:rStyle w:val="Hyperlink"/>
+            <w:rFonts w:cstheme="minorHAnsi"/>
+            <w:sz w:val="30"/>
+            <w:szCs w:val="30"/>
+          </w:rPr>
+          <w:t>r</w:t>
+        </w:r>
+        <w:r>
+          <w:rPr>
+            <w:rStyle w:val="Hyperlink"/>
+            <w:rFonts w:cstheme="minorHAnsi"/>
+            <w:sz w:val="30"/>
+            <w:szCs w:val="30"/>
+          </w:rPr>
+          <w:t>ity</w:t>
+        </w:r>
+      </w:hyperlink>
     </w:p>
     <w:p>
       <w:pPr>
@@ -343,14 +803,78 @@
           <w:szCs w:val="30"/>
         </w:rPr>
       </w:pPr>
-      <w:r>
+      <w:hyperlink w:anchor="perofrmance" w:history="1">
+        <w:r>
+          <w:rPr>
+            <w:rStyle w:val="Hyperlink"/>
+            <w:rFonts w:cstheme="minorHAnsi"/>
+            <w:sz w:val="30"/>
+            <w:szCs w:val="30"/>
+          </w:rPr>
+          <w:t>Per</w:t>
+        </w:r>
+        <w:r>
+          <w:rPr>
+            <w:rStyle w:val="Hyperlink"/>
+            <w:rFonts w:cstheme="minorHAnsi"/>
+            <w:sz w:val="30"/>
+            <w:szCs w:val="30"/>
+          </w:rPr>
+          <w:t>f</w:t>
+        </w:r>
+        <w:r>
+          <w:rPr>
+            <w:rStyle w:val="Hyperlink"/>
+            <w:rFonts w:cstheme="minorHAnsi"/>
+            <w:sz w:val="30"/>
+            <w:szCs w:val="30"/>
+          </w:rPr>
+          <w:t>ormance</w:t>
+        </w:r>
+      </w:hyperlink>
+    </w:p>
+    <w:p>
+      <w:pPr>
+        <w:pStyle w:val="a3"/>
+        <w:numPr>
+          <w:ilvl w:val="2"/>
+          <w:numId w:val="9"/>
+        </w:numPr>
         <w:rPr>
           <w:rFonts w:cstheme="minorHAnsi"/>
           <w:sz w:val="30"/>
           <w:szCs w:val="30"/>
         </w:rPr>
-        <w:t>Backend Management Epic</w:t>
-      </w:r>
+      </w:pPr>
+      <w:hyperlink w:anchor="scalability" w:history="1">
+        <w:r>
+          <w:rPr>
+            <w:rStyle w:val="Hyperlink"/>
+            <w:rFonts w:cstheme="minorHAnsi"/>
+            <w:sz w:val="30"/>
+            <w:szCs w:val="30"/>
+          </w:rPr>
+          <w:t>Scal</w:t>
+        </w:r>
+        <w:r>
+          <w:rPr>
+            <w:rStyle w:val="Hyperlink"/>
+            <w:rFonts w:cstheme="minorHAnsi"/>
+            <w:sz w:val="30"/>
+            <w:szCs w:val="30"/>
+          </w:rPr>
+          <w:t>a</w:t>
+        </w:r>
+        <w:r>
+          <w:rPr>
+            <w:rStyle w:val="Hyperlink"/>
+            <w:rFonts w:cstheme="minorHAnsi"/>
+            <w:sz w:val="30"/>
+            <w:szCs w:val="30"/>
+          </w:rPr>
+          <w:t>bility</w:t>
+        </w:r>
+      </w:hyperlink>
     </w:p>
     <w:p>
       <w:pPr>
@@ -365,14 +889,78 @@
           <w:szCs w:val="30"/>
         </w:rPr>
       </w:pPr>
-      <w:r>
+      <w:hyperlink w:anchor="efficiency" w:history="1">
+        <w:r>
+          <w:rPr>
+            <w:rStyle w:val="Hyperlink"/>
+            <w:rFonts w:cstheme="minorHAnsi"/>
+            <w:sz w:val="30"/>
+            <w:szCs w:val="30"/>
+          </w:rPr>
+          <w:t>Effi</w:t>
+        </w:r>
+        <w:r>
+          <w:rPr>
+            <w:rStyle w:val="Hyperlink"/>
+            <w:rFonts w:cstheme="minorHAnsi"/>
+            <w:sz w:val="30"/>
+            <w:szCs w:val="30"/>
+          </w:rPr>
+          <w:t>c</w:t>
+        </w:r>
+        <w:r>
+          <w:rPr>
+            <w:rStyle w:val="Hyperlink"/>
+            <w:rFonts w:cstheme="minorHAnsi"/>
+            <w:sz w:val="30"/>
+            <w:szCs w:val="30"/>
+          </w:rPr>
+          <w:t>iency</w:t>
+        </w:r>
+      </w:hyperlink>
+    </w:p>
+    <w:p>
+      <w:pPr>
+        <w:pStyle w:val="a3"/>
+        <w:numPr>
+          <w:ilvl w:val="2"/>
+          <w:numId w:val="9"/>
+        </w:numPr>
         <w:rPr>
           <w:rFonts w:cstheme="minorHAnsi"/>
           <w:sz w:val="30"/>
           <w:szCs w:val="30"/>
         </w:rPr>
-        <w:t>Website Login Epic</w:t>
-      </w:r>
+      </w:pPr>
+      <w:hyperlink w:anchor="durability" w:history="1">
+        <w:r>
+          <w:rPr>
+            <w:rStyle w:val="Hyperlink"/>
+            <w:rFonts w:cstheme="minorHAnsi"/>
+            <w:sz w:val="30"/>
+            <w:szCs w:val="30"/>
+          </w:rPr>
+          <w:t>Dura</w:t>
+        </w:r>
+        <w:r>
+          <w:rPr>
+            <w:rStyle w:val="Hyperlink"/>
+            <w:rFonts w:cstheme="minorHAnsi"/>
+            <w:sz w:val="30"/>
+            <w:szCs w:val="30"/>
+          </w:rPr>
+          <w:t>b</w:t>
+        </w:r>
+        <w:r>
+          <w:rPr>
+            <w:rStyle w:val="Hyperlink"/>
+            <w:rFonts w:cstheme="minorHAnsi"/>
+            <w:sz w:val="30"/>
+            <w:szCs w:val="30"/>
+          </w:rPr>
+          <w:t>ility</w:t>
+        </w:r>
+      </w:hyperlink>
     </w:p>
     <w:p>
       <w:pPr>
@@ -387,21 +975,53 @@
           <w:szCs w:val="30"/>
         </w:rPr>
       </w:pPr>
-      <w:r>
+      <w:hyperlink w:anchor="availability" w:history="1">
+        <w:r>
+          <w:rPr>
+            <w:rStyle w:val="Hyperlink"/>
+            <w:rFonts w:cstheme="minorHAnsi"/>
+            <w:sz w:val="30"/>
+            <w:szCs w:val="30"/>
+          </w:rPr>
+          <w:t>Avail</w:t>
+        </w:r>
+        <w:r>
+          <w:rPr>
+            <w:rStyle w:val="Hyperlink"/>
+            <w:rFonts w:cstheme="minorHAnsi"/>
+            <w:sz w:val="30"/>
+            <w:szCs w:val="30"/>
+          </w:rPr>
+          <w:t>a</w:t>
+        </w:r>
+        <w:r>
+          <w:rPr>
+            <w:rStyle w:val="Hyperlink"/>
+            <w:rFonts w:cstheme="minorHAnsi"/>
+            <w:sz w:val="30"/>
+            <w:szCs w:val="30"/>
+          </w:rPr>
+          <w:t>bility</w:t>
+        </w:r>
+      </w:hyperlink>
+    </w:p>
+    <w:p>
+      <w:pPr>
+        <w:pStyle w:val="a3"/>
+        <w:ind w:left="1429"/>
         <w:rPr>
           <w:rFonts w:cstheme="minorHAnsi"/>
           <w:sz w:val="30"/>
           <w:szCs w:val="30"/>
         </w:rPr>
-        <w:t>Student Homepage Epic</w:t>
-      </w:r>
-    </w:p>
-    <w:p>
-      <w:pPr>
-        <w:pStyle w:val="a3"/>
-        <w:numPr>
-          <w:ilvl w:val="2"/>
-          <w:numId w:val="9"/>
+      </w:pPr>
+    </w:p>
+    <w:p>
+      <w:pPr>
+        <w:pStyle w:val="a3"/>
+        <w:numPr>
+          <w:ilvl w:val="0"/>
+          <w:numId w:val="8"/>
         </w:numPr>
         <w:rPr>
           <w:rFonts w:cstheme="minorHAnsi"/>
@@ -409,392 +1029,293 @@
           <w:szCs w:val="30"/>
         </w:rPr>
       </w:pPr>
-      <w:r>
+      <w:hyperlink w:anchor="Project_infrastructure" w:history="1">
+        <w:r>
+          <w:rPr>
+            <w:rStyle w:val="Hyperlink"/>
+            <w:rFonts w:cstheme="minorHAnsi"/>
+            <w:sz w:val="30"/>
+            <w:szCs w:val="30"/>
+          </w:rPr>
+          <w:t>Project Infrastr</w:t>
+        </w:r>
+        <w:r>
+          <w:rPr>
+            <w:rStyle w:val="Hyperlink"/>
+            <w:rFonts w:cstheme="minorHAnsi"/>
+            <w:sz w:val="30"/>
+            <w:szCs w:val="30"/>
+          </w:rPr>
+          <w:t>u</w:t>
+        </w:r>
+        <w:r>
+          <w:rPr>
+            <w:rStyle w:val="Hyperlink"/>
+            <w:rFonts w:cstheme="minorHAnsi"/>
+            <w:sz w:val="30"/>
+            <w:szCs w:val="30"/>
+          </w:rPr>
+          <w:t>cture</w:t>
+        </w:r>
+      </w:hyperlink>
+    </w:p>
+    <w:p>
+      <w:pPr>
+        <w:pStyle w:val="a3"/>
+        <w:numPr>
+          <w:ilvl w:val="1"/>
+          <w:numId w:val="10"/>
+        </w:numPr>
         <w:rPr>
           <w:rFonts w:cstheme="minorHAnsi"/>
           <w:sz w:val="30"/>
           <w:szCs w:val="30"/>
         </w:rPr>
-        <w:t>Student Homepage Epic</w:t>
-      </w:r>
-    </w:p>
-    <w:p>
-      <w:pPr>
-        <w:pStyle w:val="a3"/>
-        <w:numPr>
-          <w:ilvl w:val="2"/>
-          <w:numId w:val="9"/>
-        </w:numPr>
-        <w:spacing w:before="240" w:after="0" w:line="276" w:lineRule="auto"/>
+      </w:pPr>
+      <w:hyperlink w:anchor="convention" w:history="1">
+        <w:r>
+          <w:rPr>
+            <w:rStyle w:val="Hyperlink"/>
+            <w:rFonts w:cstheme="minorHAnsi"/>
+            <w:sz w:val="30"/>
+            <w:szCs w:val="30"/>
+          </w:rPr>
+          <w:t>Conv</w:t>
+        </w:r>
+        <w:r>
+          <w:rPr>
+            <w:rStyle w:val="Hyperlink"/>
+            <w:rFonts w:cstheme="minorHAnsi"/>
+            <w:sz w:val="30"/>
+            <w:szCs w:val="30"/>
+          </w:rPr>
+          <w:t>e</w:t>
+        </w:r>
+        <w:r>
+          <w:rPr>
+            <w:rStyle w:val="Hyperlink"/>
+            <w:rFonts w:cstheme="minorHAnsi"/>
+            <w:sz w:val="30"/>
+            <w:szCs w:val="30"/>
+          </w:rPr>
+          <w:t>ntions</w:t>
+        </w:r>
+      </w:hyperlink>
+    </w:p>
+    <w:p>
+      <w:pPr>
+        <w:pStyle w:val="a3"/>
+        <w:numPr>
+          <w:ilvl w:val="1"/>
+          <w:numId w:val="10"/>
+        </w:numPr>
         <w:rPr>
           <w:rFonts w:cstheme="minorHAnsi"/>
           <w:sz w:val="30"/>
           <w:szCs w:val="30"/>
         </w:rPr>
       </w:pPr>
-      <w:r>
+      <w:hyperlink w:anchor="github" w:history="1">
+        <w:r>
+          <w:rPr>
+            <w:rStyle w:val="Hyperlink"/>
+            <w:rFonts w:cstheme="minorHAnsi"/>
+            <w:sz w:val="30"/>
+            <w:szCs w:val="30"/>
+          </w:rPr>
+          <w:t>Git</w:t>
+        </w:r>
+        <w:r>
+          <w:rPr>
+            <w:rStyle w:val="Hyperlink"/>
+            <w:rFonts w:cstheme="minorHAnsi"/>
+            <w:sz w:val="30"/>
+            <w:szCs w:val="30"/>
+          </w:rPr>
+          <w:t>H</w:t>
+        </w:r>
+        <w:r>
+          <w:rPr>
+            <w:rStyle w:val="Hyperlink"/>
+            <w:rFonts w:cstheme="minorHAnsi"/>
+            <w:sz w:val="30"/>
+            <w:szCs w:val="30"/>
+          </w:rPr>
+          <w:t>ub</w:t>
+        </w:r>
+      </w:hyperlink>
+    </w:p>
+    <w:p>
+      <w:pPr>
+        <w:pStyle w:val="a3"/>
+        <w:numPr>
+          <w:ilvl w:val="1"/>
+          <w:numId w:val="10"/>
+        </w:numPr>
         <w:rPr>
           <w:rFonts w:cstheme="minorHAnsi"/>
           <w:sz w:val="30"/>
           <w:szCs w:val="30"/>
         </w:rPr>
-        <w:t xml:space="preserve">Booking Management Epic </w:t>
-      </w:r>
-    </w:p>
-    <w:p>
-      <w:pPr>
-        <w:pStyle w:val="a3"/>
-        <w:numPr>
-          <w:ilvl w:val="2"/>
-          <w:numId w:val="9"/>
-        </w:numPr>
-        <w:spacing w:before="240" w:after="0" w:line="276" w:lineRule="auto"/>
+      </w:pPr>
+      <w:hyperlink w:anchor="clubhouse" w:history="1">
+        <w:r>
+          <w:rPr>
+            <w:rStyle w:val="Hyperlink"/>
+            <w:rFonts w:cstheme="minorHAnsi"/>
+            <w:sz w:val="30"/>
+            <w:szCs w:val="30"/>
+          </w:rPr>
+          <w:t>Clu</w:t>
+        </w:r>
+        <w:r>
+          <w:rPr>
+            <w:rStyle w:val="Hyperlink"/>
+            <w:rFonts w:cstheme="minorHAnsi"/>
+            <w:sz w:val="30"/>
+            <w:szCs w:val="30"/>
+          </w:rPr>
+          <w:t>b</w:t>
+        </w:r>
+        <w:r>
+          <w:rPr>
+            <w:rStyle w:val="Hyperlink"/>
+            <w:rFonts w:cstheme="minorHAnsi"/>
+            <w:sz w:val="30"/>
+            <w:szCs w:val="30"/>
+          </w:rPr>
+          <w:t>House</w:t>
+        </w:r>
+      </w:hyperlink>
+    </w:p>
+    <w:p>
+      <w:pPr>
+        <w:pStyle w:val="a3"/>
+        <w:numPr>
+          <w:ilvl w:val="1"/>
+          <w:numId w:val="10"/>
+        </w:numPr>
         <w:rPr>
           <w:rFonts w:cstheme="minorHAnsi"/>
           <w:sz w:val="30"/>
           <w:szCs w:val="30"/>
         </w:rPr>
       </w:pPr>
-      <w:r>
+      <w:hyperlink w:anchor="slack" w:history="1">
+        <w:r>
+          <w:rPr>
+            <w:rStyle w:val="Hyperlink"/>
+            <w:rFonts w:cstheme="minorHAnsi"/>
+            <w:sz w:val="30"/>
+            <w:szCs w:val="30"/>
+          </w:rPr>
+          <w:t>Sla</w:t>
+        </w:r>
+        <w:r>
+          <w:rPr>
+            <w:rStyle w:val="Hyperlink"/>
+            <w:rFonts w:cstheme="minorHAnsi"/>
+            <w:sz w:val="30"/>
+            <w:szCs w:val="30"/>
+          </w:rPr>
+          <w:t>c</w:t>
+        </w:r>
+        <w:r>
+          <w:rPr>
+            <w:rStyle w:val="Hyperlink"/>
+            <w:rFonts w:cstheme="minorHAnsi"/>
+            <w:sz w:val="30"/>
+            <w:szCs w:val="30"/>
+          </w:rPr>
+          <w:t>k</w:t>
+        </w:r>
+      </w:hyperlink>
+    </w:p>
+    <w:p>
+      <w:pPr>
+        <w:pStyle w:val="a3"/>
+        <w:numPr>
+          <w:ilvl w:val="1"/>
+          <w:numId w:val="10"/>
+        </w:numPr>
         <w:rPr>
           <w:rFonts w:cstheme="minorHAnsi"/>
           <w:sz w:val="30"/>
           <w:szCs w:val="30"/>
         </w:rPr>
-        <w:t>Orders Management Epic</w:t>
-      </w:r>
-    </w:p>
-    <w:p>
-      <w:pPr>
-        <w:pStyle w:val="a3"/>
-        <w:numPr>
-          <w:ilvl w:val="2"/>
-          <w:numId w:val="9"/>
-        </w:numPr>
-        <w:spacing w:before="240" w:after="0" w:line="276" w:lineRule="auto"/>
+      </w:pPr>
+      <w:hyperlink w:anchor="circleci" w:history="1">
+        <w:r>
+          <w:rPr>
+            <w:rStyle w:val="Hyperlink"/>
+            <w:rFonts w:cstheme="minorHAnsi"/>
+            <w:sz w:val="30"/>
+            <w:szCs w:val="30"/>
+          </w:rPr>
+          <w:t>Circl</w:t>
+        </w:r>
+        <w:r>
+          <w:rPr>
+            <w:rStyle w:val="Hyperlink"/>
+            <w:rFonts w:cstheme="minorHAnsi"/>
+            <w:sz w:val="30"/>
+            <w:szCs w:val="30"/>
+          </w:rPr>
+          <w:t>e</w:t>
+        </w:r>
+        <w:r>
+          <w:rPr>
+            <w:rStyle w:val="Hyperlink"/>
+            <w:rFonts w:cstheme="minorHAnsi"/>
+            <w:sz w:val="30"/>
+            <w:szCs w:val="30"/>
+          </w:rPr>
+          <w:t>Ci</w:t>
+        </w:r>
+      </w:hyperlink>
+    </w:p>
+    <w:p>
+      <w:pPr>
+        <w:pStyle w:val="a3"/>
+        <w:numPr>
+          <w:ilvl w:val="1"/>
+          <w:numId w:val="10"/>
+        </w:numPr>
         <w:rPr>
           <w:rFonts w:cstheme="minorHAnsi"/>
           <w:sz w:val="30"/>
           <w:szCs w:val="30"/>
         </w:rPr>
       </w:pPr>
-      <w:r>
-        <w:rPr>
-          <w:rFonts w:cstheme="minorHAnsi"/>
-          <w:sz w:val="30"/>
-          <w:szCs w:val="30"/>
-        </w:rPr>
-        <w:t>Website Support Epic</w:t>
-      </w:r>
-    </w:p>
-    <w:p>
-      <w:pPr>
-        <w:pStyle w:val="a3"/>
-        <w:spacing w:before="240" w:after="0" w:line="276" w:lineRule="auto"/>
-        <w:ind w:left="2138"/>
-        <w:rPr>
-          <w:rFonts w:cstheme="minorHAnsi"/>
-          <w:sz w:val="30"/>
-          <w:szCs w:val="30"/>
-        </w:rPr>
-      </w:pPr>
-    </w:p>
-    <w:p>
-      <w:pPr>
-        <w:pStyle w:val="a3"/>
-        <w:numPr>
-          <w:ilvl w:val="1"/>
-          <w:numId w:val="9"/>
-        </w:numPr>
-        <w:rPr>
-          <w:rFonts w:cstheme="minorHAnsi"/>
-          <w:sz w:val="30"/>
-          <w:szCs w:val="30"/>
-        </w:rPr>
-      </w:pPr>
-      <w:r>
-        <w:rPr>
-          <w:rFonts w:cstheme="minorHAnsi"/>
-          <w:sz w:val="30"/>
-          <w:szCs w:val="30"/>
-        </w:rPr>
-        <w:t>Non-Functional Requirements</w:t>
-      </w:r>
-    </w:p>
-    <w:p>
-      <w:pPr>
-        <w:pStyle w:val="a3"/>
-        <w:numPr>
-          <w:ilvl w:val="2"/>
-          <w:numId w:val="9"/>
-        </w:numPr>
-        <w:rPr>
-          <w:rFonts w:cstheme="minorHAnsi"/>
-          <w:sz w:val="30"/>
-          <w:szCs w:val="30"/>
-        </w:rPr>
-      </w:pPr>
-      <w:r>
-        <w:rPr>
-          <w:rFonts w:cstheme="minorHAnsi"/>
-          <w:sz w:val="30"/>
-          <w:szCs w:val="30"/>
-        </w:rPr>
-        <w:t>Security</w:t>
-      </w:r>
-    </w:p>
-    <w:p>
-      <w:pPr>
-        <w:pStyle w:val="a3"/>
-        <w:numPr>
-          <w:ilvl w:val="2"/>
-          <w:numId w:val="9"/>
-        </w:numPr>
-        <w:rPr>
-          <w:rFonts w:cstheme="minorHAnsi"/>
-          <w:sz w:val="30"/>
-          <w:szCs w:val="30"/>
-        </w:rPr>
-      </w:pPr>
-      <w:r>
-        <w:rPr>
-          <w:rFonts w:cstheme="minorHAnsi"/>
-          <w:sz w:val="30"/>
-          <w:szCs w:val="30"/>
-        </w:rPr>
-        <w:t>Performance</w:t>
-      </w:r>
-    </w:p>
-    <w:p>
-      <w:pPr>
-        <w:pStyle w:val="a3"/>
-        <w:numPr>
-          <w:ilvl w:val="2"/>
-          <w:numId w:val="9"/>
-        </w:numPr>
-        <w:rPr>
-          <w:rFonts w:cstheme="minorHAnsi"/>
-          <w:sz w:val="30"/>
-          <w:szCs w:val="30"/>
-        </w:rPr>
-      </w:pPr>
-      <w:r>
-        <w:rPr>
-          <w:rFonts w:cstheme="minorHAnsi"/>
-          <w:sz w:val="30"/>
-          <w:szCs w:val="30"/>
-        </w:rPr>
-        <w:t>Scalability</w:t>
-      </w:r>
-    </w:p>
-    <w:p>
-      <w:pPr>
-        <w:pStyle w:val="a3"/>
-        <w:numPr>
-          <w:ilvl w:val="2"/>
-          <w:numId w:val="9"/>
-        </w:numPr>
-        <w:rPr>
-          <w:rFonts w:cstheme="minorHAnsi"/>
-          <w:sz w:val="30"/>
-          <w:szCs w:val="30"/>
-        </w:rPr>
-      </w:pPr>
-      <w:r>
-        <w:rPr>
-          <w:rFonts w:cstheme="minorHAnsi"/>
-          <w:sz w:val="30"/>
-          <w:szCs w:val="30"/>
-        </w:rPr>
-        <w:t>Efficiency</w:t>
-      </w:r>
-    </w:p>
-    <w:p>
-      <w:pPr>
-        <w:pStyle w:val="a3"/>
-        <w:numPr>
-          <w:ilvl w:val="2"/>
-          <w:numId w:val="9"/>
-        </w:numPr>
-        <w:rPr>
-          <w:rFonts w:cstheme="minorHAnsi"/>
-          <w:sz w:val="30"/>
-          <w:szCs w:val="30"/>
-        </w:rPr>
-      </w:pPr>
-      <w:r>
-        <w:rPr>
-          <w:rFonts w:cstheme="minorHAnsi"/>
-          <w:sz w:val="30"/>
-          <w:szCs w:val="30"/>
-        </w:rPr>
-        <w:t>Durability</w:t>
-      </w:r>
-    </w:p>
-    <w:p>
-      <w:pPr>
-        <w:pStyle w:val="a3"/>
-        <w:numPr>
-          <w:ilvl w:val="2"/>
-          <w:numId w:val="9"/>
-        </w:numPr>
-        <w:rPr>
-          <w:rFonts w:cstheme="minorHAnsi"/>
-          <w:sz w:val="30"/>
-          <w:szCs w:val="30"/>
-        </w:rPr>
-      </w:pPr>
-      <w:r>
-        <w:rPr>
-          <w:rFonts w:cstheme="minorHAnsi"/>
-          <w:sz w:val="30"/>
-          <w:szCs w:val="30"/>
-        </w:rPr>
-        <w:t>Availability</w:t>
-      </w:r>
-    </w:p>
-    <w:p>
-      <w:pPr>
-        <w:pStyle w:val="a3"/>
-        <w:ind w:left="1429"/>
-        <w:rPr>
-          <w:rFonts w:cstheme="minorHAnsi"/>
-          <w:sz w:val="30"/>
-          <w:szCs w:val="30"/>
-        </w:rPr>
-      </w:pPr>
-    </w:p>
-    <w:p>
-      <w:pPr>
-        <w:pStyle w:val="a3"/>
-        <w:numPr>
-          <w:ilvl w:val="0"/>
-          <w:numId w:val="8"/>
-        </w:numPr>
-        <w:rPr>
-          <w:rFonts w:cstheme="minorHAnsi"/>
-          <w:sz w:val="30"/>
-          <w:szCs w:val="30"/>
-        </w:rPr>
-      </w:pPr>
-      <w:r>
-        <w:rPr>
-          <w:rFonts w:cstheme="minorHAnsi"/>
-          <w:sz w:val="30"/>
-          <w:szCs w:val="30"/>
-        </w:rPr>
-        <w:t>Project Infrastructure</w:t>
-      </w:r>
-    </w:p>
-    <w:p>
-      <w:pPr>
-        <w:pStyle w:val="a3"/>
-        <w:numPr>
-          <w:ilvl w:val="1"/>
-          <w:numId w:val="10"/>
-        </w:numPr>
-        <w:rPr>
-          <w:rFonts w:cstheme="minorHAnsi"/>
-          <w:sz w:val="30"/>
-          <w:szCs w:val="30"/>
-        </w:rPr>
-      </w:pPr>
-      <w:r>
-        <w:rPr>
-          <w:rFonts w:cstheme="minorHAnsi"/>
-          <w:sz w:val="30"/>
-          <w:szCs w:val="30"/>
-        </w:rPr>
-        <w:t>GitHub</w:t>
-      </w:r>
-    </w:p>
-    <w:p>
-      <w:pPr>
-        <w:pStyle w:val="a3"/>
-        <w:numPr>
-          <w:ilvl w:val="1"/>
-          <w:numId w:val="10"/>
-        </w:numPr>
-        <w:rPr>
-          <w:rFonts w:cstheme="minorHAnsi"/>
-          <w:sz w:val="30"/>
-          <w:szCs w:val="30"/>
-        </w:rPr>
-      </w:pPr>
-      <w:r>
-        <w:rPr>
-          <w:rFonts w:cstheme="minorHAnsi"/>
-          <w:sz w:val="30"/>
-          <w:szCs w:val="30"/>
-        </w:rPr>
-        <w:t>ClubHouse</w:t>
-      </w:r>
-    </w:p>
-    <w:p>
-      <w:pPr>
-        <w:pStyle w:val="a3"/>
-        <w:numPr>
-          <w:ilvl w:val="1"/>
-          <w:numId w:val="10"/>
-        </w:numPr>
-        <w:rPr>
-          <w:rFonts w:cstheme="minorHAnsi"/>
-          <w:sz w:val="30"/>
-          <w:szCs w:val="30"/>
-        </w:rPr>
-      </w:pPr>
-      <w:r>
-        <w:rPr>
-          <w:rFonts w:cstheme="minorHAnsi"/>
-          <w:sz w:val="30"/>
-          <w:szCs w:val="30"/>
-        </w:rPr>
-        <w:t>Slack</w:t>
-      </w:r>
-    </w:p>
-    <w:p>
-      <w:pPr>
-        <w:pStyle w:val="a3"/>
-        <w:numPr>
-          <w:ilvl w:val="1"/>
-          <w:numId w:val="10"/>
-        </w:numPr>
-        <w:rPr>
-          <w:rFonts w:cstheme="minorHAnsi"/>
-          <w:sz w:val="30"/>
-          <w:szCs w:val="30"/>
-        </w:rPr>
-      </w:pPr>
-      <w:r>
-        <w:rPr>
-          <w:rFonts w:cstheme="minorHAnsi"/>
-          <w:sz w:val="30"/>
-          <w:szCs w:val="30"/>
-        </w:rPr>
-        <w:t>CircleCi</w:t>
-      </w:r>
-    </w:p>
-    <w:p>
-      <w:pPr>
-        <w:pStyle w:val="a3"/>
-        <w:numPr>
-          <w:ilvl w:val="1"/>
-          <w:numId w:val="10"/>
-        </w:numPr>
-        <w:rPr>
-          <w:rFonts w:cstheme="minorHAnsi"/>
-          <w:sz w:val="30"/>
-          <w:szCs w:val="30"/>
-        </w:rPr>
-      </w:pPr>
-      <w:r>
-        <w:rPr>
-          <w:rFonts w:cstheme="minorHAnsi"/>
-          <w:sz w:val="30"/>
-          <w:szCs w:val="30"/>
-        </w:rPr>
-        <w:t>Firebase</w:t>
-      </w:r>
+      <w:hyperlink w:anchor="firebase" w:history="1">
+        <w:r>
+          <w:rPr>
+            <w:rStyle w:val="Hyperlink"/>
+            <w:rFonts w:cstheme="minorHAnsi"/>
+            <w:sz w:val="30"/>
+            <w:szCs w:val="30"/>
+          </w:rPr>
+          <w:t>Fir</w:t>
+        </w:r>
+        <w:r>
+          <w:rPr>
+            <w:rStyle w:val="Hyperlink"/>
+            <w:rFonts w:cstheme="minorHAnsi"/>
+            <w:sz w:val="30"/>
+            <w:szCs w:val="30"/>
+          </w:rPr>
+          <w:t>e</w:t>
+        </w:r>
+        <w:r>
+          <w:rPr>
+            <w:rStyle w:val="Hyperlink"/>
+            <w:rFonts w:cstheme="minorHAnsi"/>
+            <w:sz w:val="30"/>
+            <w:szCs w:val="30"/>
+          </w:rPr>
+          <w:t>base</w:t>
+        </w:r>
+      </w:hyperlink>
       <w:r>
         <w:rPr>
           <w:rFonts w:cstheme="minorHAnsi"/>
@@ -863,6 +1384,7 @@
           <w:u w:val="single"/>
         </w:rPr>
       </w:pPr>
+      <w:bookmarkStart w:id="0" w:name="project_docs"/>
       <w:r>
         <w:rPr>
           <w:rFonts w:cstheme="minorHAnsi"/>
@@ -881,6 +1403,7 @@
         </w:rPr>
         <w:t>Requirements</w:t>
       </w:r>
+      <w:bookmarkEnd w:id="0"/>
     </w:p>
     <w:p>
       <w:pPr>
@@ -896,13 +1419,25 @@
           <w:szCs w:val="24"/>
         </w:rPr>
       </w:pPr>
-      <w:r>
-        <w:rPr>
-          <w:rFonts w:cstheme="minorHAnsi"/>
-          <w:sz w:val="24"/>
-          <w:szCs w:val="24"/>
-        </w:rPr>
-        <w:t>Backend Management Epic – Whole information shall be saved in databases that have to be updated in a regular basis while the system is online.</w:t>
+      <w:bookmarkStart w:id="1" w:name="fun_req"/>
+      <w:bookmarkStart w:id="2" w:name="Backend_Management_Epic"/>
+      <w:r>
+        <w:rPr>
+          <w:rFonts w:cstheme="minorHAnsi"/>
+          <w:sz w:val="24"/>
+          <w:szCs w:val="24"/>
+        </w:rPr>
+        <w:t xml:space="preserve">Backend Management Epic </w:t>
+      </w:r>
+      <w:bookmarkEnd w:id="1"/>
+      <w:bookmarkEnd w:id="2"/>
+      <w:r>
+        <w:rPr>
+          <w:rFonts w:cstheme="minorHAnsi"/>
+          <w:sz w:val="24"/>
+          <w:szCs w:val="24"/>
+        </w:rPr>
+        <w:t>– Whole information shall be saved in databases that have to be updated in a regular basis while the system is online.</w:t>
       </w:r>
       <w:r>
         <w:rPr>
@@ -955,39 +1490,7 @@
           <w:sz w:val="24"/>
           <w:szCs w:val="24"/>
         </w:rPr>
-        <w:t>As a system</w:t>
-      </w:r>
-      <w:r>
-        <w:rPr>
-          <w:rFonts w:cstheme="minorHAnsi"/>
-          <w:sz w:val="24"/>
-          <w:szCs w:val="24"/>
-        </w:rPr>
-        <w:t xml:space="preserve"> admin</w:t>
-      </w:r>
-      <w:r>
-        <w:rPr>
-          <w:rFonts w:cstheme="minorHAnsi"/>
-          <w:sz w:val="24"/>
-          <w:szCs w:val="24"/>
-        </w:rPr>
-        <w:t>, I want to backup all databases after a certain amount of time,</w:t>
-      </w:r>
-      <w:r>
-        <w:rPr>
-          <w:rFonts w:cstheme="minorHAnsi"/>
-          <w:sz w:val="24"/>
-          <w:szCs w:val="24"/>
-        </w:rPr>
-        <w:t xml:space="preserve"> in</w:t>
-      </w:r>
-      <w:r>
-        <w:rPr>
-          <w:rFonts w:cstheme="minorHAnsi"/>
-          <w:sz w:val="24"/>
-          <w:szCs w:val="24"/>
-        </w:rPr>
-        <w:t xml:space="preserve"> order to ensure a fail-safe for the system in case of a corruption in the database.</w:t>
+        <w:t>As a system admin, I want to backup all databases after a certain amount of time, in order to ensure a fail-safe for the system in case of a corruption in the database.</w:t>
       </w:r>
     </w:p>
     <w:p>
@@ -1010,23 +1513,7 @@
           <w:sz w:val="24"/>
           <w:szCs w:val="24"/>
         </w:rPr>
-        <w:t>As a system admin, I want to update the Living-Unit</w:t>
-      </w:r>
-      <w:r>
-        <w:rPr>
-          <w:rFonts w:cstheme="minorHAnsi"/>
-          <w:sz w:val="24"/>
-          <w:szCs w:val="24"/>
-        </w:rPr>
-        <w:t>s</w:t>
-      </w:r>
-      <w:r>
-        <w:rPr>
-          <w:rFonts w:cstheme="minorHAnsi"/>
-          <w:sz w:val="24"/>
-          <w:szCs w:val="24"/>
-        </w:rPr>
-        <w:t xml:space="preserve"> Database after renter adds/removes a unit to keep the information displayed is  up to date.</w:t>
+        <w:t>As a system admin, I want to update the Living-Units Database after renter adds/removes a unit to keep the information displayed is  up to date.</w:t>
       </w:r>
     </w:p>
     <w:p>
@@ -1101,6 +1588,7 @@
           <w:szCs w:val="24"/>
         </w:rPr>
       </w:pPr>
+      <w:bookmarkStart w:id="3" w:name="Website_Login_Epic"/>
       <w:r>
         <w:rPr>
           <w:rFonts w:cstheme="minorHAnsi"/>
@@ -1109,6 +1597,7 @@
         </w:rPr>
         <w:t xml:space="preserve">Website Login Epic </w:t>
       </w:r>
+      <w:bookmarkEnd w:id="3"/>
       <w:r>
         <w:rPr>
           <w:rFonts w:cstheme="minorHAnsi"/>
@@ -1123,15 +1612,7 @@
           <w:sz w:val="24"/>
           <w:szCs w:val="24"/>
         </w:rPr>
-        <w:t xml:space="preserve"> </w:t>
-      </w:r>
-      <w:r>
-        <w:rPr>
-          <w:rFonts w:cstheme="minorHAnsi"/>
-          <w:sz w:val="24"/>
-          <w:szCs w:val="24"/>
-        </w:rPr>
-        <w:t>User shall be able to Log-In as a Student or as a Renter.</w:t>
+        <w:t xml:space="preserve"> User shall be able to Log-In as a Student or as a Renter.</w:t>
       </w:r>
       <w:r>
         <w:rPr>
@@ -1225,39 +1706,7 @@
           <w:sz w:val="24"/>
           <w:szCs w:val="24"/>
         </w:rPr>
-        <w:t>As a user, I would like to have option to recover my account password/</w:t>
-      </w:r>
-      <w:r>
-        <w:rPr>
-          <w:rFonts w:cstheme="minorHAnsi"/>
-          <w:sz w:val="24"/>
-          <w:szCs w:val="24"/>
-        </w:rPr>
-        <w:t>username in case</w:t>
-      </w:r>
-      <w:r>
-        <w:rPr>
-          <w:rFonts w:cstheme="minorHAnsi"/>
-          <w:sz w:val="24"/>
-          <w:szCs w:val="24"/>
-        </w:rPr>
-        <w:t xml:space="preserve"> </w:t>
-      </w:r>
-      <w:r>
-        <w:rPr>
-          <w:rFonts w:cstheme="minorHAnsi"/>
-          <w:sz w:val="24"/>
-          <w:szCs w:val="24"/>
-        </w:rPr>
-        <w:t>I have</w:t>
-      </w:r>
-      <w:r>
-        <w:rPr>
-          <w:rFonts w:cstheme="minorHAnsi"/>
-          <w:sz w:val="24"/>
-          <w:szCs w:val="24"/>
-        </w:rPr>
-        <w:t xml:space="preserve"> forgot one of the details.</w:t>
+        <w:t>As a user, I would like to have option to recover my account password/username in case I have forgot one of the details.</w:t>
       </w:r>
     </w:p>
     <w:p>
@@ -1332,6 +1781,7 @@
           <w:szCs w:val="24"/>
         </w:rPr>
       </w:pPr>
+      <w:bookmarkStart w:id="4" w:name="Student_Homepage_Epic"/>
       <w:r>
         <w:rPr>
           <w:rFonts w:cstheme="minorHAnsi"/>
@@ -1348,6 +1798,7 @@
         </w:rPr>
         <w:t xml:space="preserve"> Homepage Epic </w:t>
       </w:r>
+      <w:bookmarkEnd w:id="4"/>
       <w:r>
         <w:rPr>
           <w:rFonts w:cstheme="minorHAnsi"/>
@@ -1362,15 +1813,7 @@
           <w:sz w:val="24"/>
           <w:szCs w:val="24"/>
         </w:rPr>
-        <w:t xml:space="preserve"> </w:t>
-      </w:r>
-      <w:r>
-        <w:rPr>
-          <w:rFonts w:cstheme="minorHAnsi"/>
-          <w:sz w:val="24"/>
-          <w:szCs w:val="24"/>
-        </w:rPr>
-        <w:t>The Student user shall have a Web Page with custom options that specifically customized for Students.</w:t>
+        <w:t xml:space="preserve"> The Student user shall have a Web Page with custom options that specifically customized for Students.</w:t>
       </w:r>
       <w:r>
         <w:rPr>
@@ -1412,6 +1855,341 @@
           <w:szCs w:val="24"/>
         </w:rPr>
       </w:pPr>
+      <w:r>
+        <w:rPr>
+          <w:rFonts w:cstheme="minorHAnsi"/>
+          <w:sz w:val="24"/>
+          <w:szCs w:val="24"/>
+        </w:rPr>
+        <w:t xml:space="preserve">As a user student, I want to be able to log-out after </w:t>
+      </w:r>
+      <w:proofErr w:type="gramStart"/>
+      <w:r>
+        <w:rPr>
+          <w:rFonts w:cstheme="minorHAnsi"/>
+          <w:sz w:val="24"/>
+          <w:szCs w:val="24"/>
+        </w:rPr>
+        <w:t>I'm</w:t>
+      </w:r>
+      <w:proofErr w:type="gramEnd"/>
+      <w:r>
+        <w:rPr>
+          <w:rFonts w:cstheme="minorHAnsi"/>
+          <w:sz w:val="24"/>
+          <w:szCs w:val="24"/>
+        </w:rPr>
+        <w:t xml:space="preserve"> logged in.</w:t>
+      </w:r>
+    </w:p>
+    <w:p>
+      <w:pPr>
+        <w:pStyle w:val="a3"/>
+        <w:numPr>
+          <w:ilvl w:val="3"/>
+          <w:numId w:val="2"/>
+        </w:numPr>
+        <w:spacing w:before="240" w:after="0" w:line="276" w:lineRule="auto"/>
+        <w:rPr>
+          <w:rFonts w:cstheme="minorHAnsi"/>
+          <w:sz w:val="24"/>
+          <w:szCs w:val="24"/>
+        </w:rPr>
+      </w:pPr>
+      <w:r>
+        <w:rPr>
+          <w:rFonts w:cstheme="minorHAnsi"/>
+          <w:sz w:val="24"/>
+          <w:szCs w:val="24"/>
+        </w:rPr>
+        <w:t xml:space="preserve">As a Student, I want to be able to mark </w:t>
+      </w:r>
+      <w:proofErr w:type="gramStart"/>
+      <w:r>
+        <w:rPr>
+          <w:rFonts w:cstheme="minorHAnsi"/>
+          <w:sz w:val="24"/>
+          <w:szCs w:val="24"/>
+        </w:rPr>
+        <w:t>an</w:t>
+      </w:r>
+      <w:proofErr w:type="gramEnd"/>
+      <w:r>
+        <w:rPr>
+          <w:rFonts w:cstheme="minorHAnsi"/>
+          <w:sz w:val="24"/>
+          <w:szCs w:val="24"/>
+        </w:rPr>
+        <w:t xml:space="preserve"> living-unit as an 'Favorite' and my favorites will be displayed in the right side of the screen to watch them later on.</w:t>
+      </w:r>
+    </w:p>
+    <w:p>
+      <w:pPr>
+        <w:pStyle w:val="a3"/>
+        <w:numPr>
+          <w:ilvl w:val="3"/>
+          <w:numId w:val="2"/>
+        </w:numPr>
+        <w:spacing w:before="240" w:after="0" w:line="276" w:lineRule="auto"/>
+        <w:rPr>
+          <w:rFonts w:cstheme="minorHAnsi"/>
+          <w:sz w:val="24"/>
+          <w:szCs w:val="24"/>
+        </w:rPr>
+      </w:pPr>
+      <w:r>
+        <w:rPr>
+          <w:rFonts w:cstheme="minorHAnsi"/>
+          <w:sz w:val="24"/>
+          <w:szCs w:val="24"/>
+        </w:rPr>
+        <w:t xml:space="preserve">As a </w:t>
+      </w:r>
+      <w:r>
+        <w:rPr>
+          <w:rFonts w:cstheme="minorHAnsi"/>
+          <w:sz w:val="24"/>
+          <w:szCs w:val="24"/>
+        </w:rPr>
+        <w:t xml:space="preserve">Student </w:t>
+      </w:r>
+      <w:r>
+        <w:rPr>
+          <w:rFonts w:cstheme="minorHAnsi"/>
+          <w:sz w:val="24"/>
+          <w:szCs w:val="24"/>
+        </w:rPr>
+        <w:t>user / visitor of the website, I want to be able to sort living-units by number of rooms.</w:t>
+      </w:r>
+    </w:p>
+    <w:p>
+      <w:pPr>
+        <w:pStyle w:val="a3"/>
+        <w:numPr>
+          <w:ilvl w:val="3"/>
+          <w:numId w:val="2"/>
+        </w:numPr>
+        <w:spacing w:before="240" w:after="0" w:line="276" w:lineRule="auto"/>
+        <w:rPr>
+          <w:rFonts w:cstheme="minorHAnsi"/>
+          <w:sz w:val="24"/>
+          <w:szCs w:val="24"/>
+        </w:rPr>
+      </w:pPr>
+      <w:r>
+        <w:rPr>
+          <w:rFonts w:cstheme="minorHAnsi"/>
+          <w:sz w:val="24"/>
+          <w:szCs w:val="24"/>
+        </w:rPr>
+        <w:lastRenderedPageBreak/>
+        <w:t>As a Student user / visitor I want to be able to sort the prices of the living-units that are available from higher to lower and vice versa.</w:t>
+      </w:r>
+    </w:p>
+    <w:p>
+      <w:pPr>
+        <w:pStyle w:val="a3"/>
+        <w:numPr>
+          <w:ilvl w:val="3"/>
+          <w:numId w:val="2"/>
+        </w:numPr>
+        <w:spacing w:before="240" w:after="0" w:line="276" w:lineRule="auto"/>
+        <w:rPr>
+          <w:rFonts w:cstheme="minorHAnsi"/>
+          <w:sz w:val="24"/>
+          <w:szCs w:val="24"/>
+        </w:rPr>
+      </w:pPr>
+      <w:r>
+        <w:rPr>
+          <w:rFonts w:cstheme="minorHAnsi"/>
+          <w:sz w:val="24"/>
+          <w:szCs w:val="24"/>
+        </w:rPr>
+        <w:t>As a Student user / visitor of the website, I want to be able to search living-units by their name.</w:t>
+      </w:r>
+    </w:p>
+    <w:p>
+      <w:pPr>
+        <w:pStyle w:val="a3"/>
+        <w:numPr>
+          <w:ilvl w:val="3"/>
+          <w:numId w:val="2"/>
+        </w:numPr>
+        <w:spacing w:before="240" w:after="0" w:line="276" w:lineRule="auto"/>
+        <w:rPr>
+          <w:rFonts w:cstheme="minorHAnsi"/>
+          <w:sz w:val="24"/>
+          <w:szCs w:val="24"/>
+        </w:rPr>
+      </w:pPr>
+      <w:r>
+        <w:rPr>
+          <w:rFonts w:cstheme="minorHAnsi"/>
+          <w:sz w:val="24"/>
+          <w:szCs w:val="24"/>
+        </w:rPr>
+        <w:t>As a Student, I want to see news updates on the front page, so I can keep up with the dorm news</w:t>
+      </w:r>
+      <w:r>
+        <w:rPr>
+          <w:rFonts w:cstheme="minorHAnsi"/>
+          <w:sz w:val="24"/>
+          <w:szCs w:val="24"/>
+        </w:rPr>
+        <w:t>.</w:t>
+      </w:r>
+    </w:p>
+    <w:p>
+      <w:pPr>
+        <w:pStyle w:val="a3"/>
+        <w:numPr>
+          <w:ilvl w:val="3"/>
+          <w:numId w:val="2"/>
+        </w:numPr>
+        <w:spacing w:before="240" w:after="0" w:line="276" w:lineRule="auto"/>
+        <w:rPr>
+          <w:rFonts w:cstheme="minorHAnsi"/>
+          <w:sz w:val="24"/>
+          <w:szCs w:val="24"/>
+        </w:rPr>
+      </w:pPr>
+      <w:r>
+        <w:rPr>
+          <w:rFonts w:cstheme="minorHAnsi"/>
+          <w:sz w:val="24"/>
+          <w:szCs w:val="24"/>
+        </w:rPr>
+        <w:t>As a Student, I can view any contract ,</w:t>
+      </w:r>
+      <w:proofErr w:type="gramStart"/>
+      <w:r>
+        <w:rPr>
+          <w:rFonts w:cstheme="minorHAnsi"/>
+          <w:sz w:val="24"/>
+          <w:szCs w:val="24"/>
+        </w:rPr>
+        <w:t>In</w:t>
+      </w:r>
+      <w:proofErr w:type="gramEnd"/>
+      <w:r>
+        <w:rPr>
+          <w:rFonts w:cstheme="minorHAnsi"/>
+          <w:sz w:val="24"/>
+          <w:szCs w:val="24"/>
+        </w:rPr>
+        <w:t xml:space="preserve"> order to avoid misunderstandings.</w:t>
+      </w:r>
+    </w:p>
+    <w:p>
+      <w:pPr>
+        <w:pStyle w:val="a3"/>
+        <w:numPr>
+          <w:ilvl w:val="3"/>
+          <w:numId w:val="2"/>
+        </w:numPr>
+        <w:spacing w:before="240" w:after="0" w:line="276" w:lineRule="auto"/>
+        <w:rPr>
+          <w:rFonts w:cstheme="minorHAnsi"/>
+          <w:sz w:val="24"/>
+          <w:szCs w:val="24"/>
+        </w:rPr>
+      </w:pPr>
+      <w:r>
+        <w:rPr>
+          <w:rFonts w:cstheme="minorHAnsi"/>
+          <w:sz w:val="24"/>
+          <w:szCs w:val="24"/>
+        </w:rPr>
+        <w:t>As a user, I  can report bugs ,</w:t>
+      </w:r>
+      <w:proofErr w:type="gramStart"/>
+      <w:r>
+        <w:rPr>
+          <w:rFonts w:cstheme="minorHAnsi"/>
+          <w:sz w:val="24"/>
+          <w:szCs w:val="24"/>
+        </w:rPr>
+        <w:t>In</w:t>
+      </w:r>
+      <w:proofErr w:type="gramEnd"/>
+      <w:r>
+        <w:rPr>
+          <w:rFonts w:cstheme="minorHAnsi"/>
+          <w:sz w:val="24"/>
+          <w:szCs w:val="24"/>
+        </w:rPr>
+        <w:t xml:space="preserve"> order to update the site managers.</w:t>
+      </w:r>
+    </w:p>
+    <w:p>
+      <w:pPr>
+        <w:pStyle w:val="a3"/>
+        <w:numPr>
+          <w:ilvl w:val="3"/>
+          <w:numId w:val="2"/>
+        </w:numPr>
+        <w:spacing w:before="240" w:after="0" w:line="276" w:lineRule="auto"/>
+        <w:rPr>
+          <w:rFonts w:cstheme="minorHAnsi"/>
+          <w:sz w:val="24"/>
+          <w:szCs w:val="24"/>
+        </w:rPr>
+      </w:pPr>
+      <w:r>
+        <w:rPr>
+          <w:rFonts w:cstheme="minorHAnsi"/>
+          <w:sz w:val="24"/>
+          <w:szCs w:val="24"/>
+        </w:rPr>
+        <w:t>As a Student , I can view all available units that will display each unit information, so that i can easily choose a living unit that matches my conditions.</w:t>
+      </w:r>
+    </w:p>
+    <w:p>
+      <w:pPr>
+        <w:pStyle w:val="a3"/>
+        <w:numPr>
+          <w:ilvl w:val="3"/>
+          <w:numId w:val="2"/>
+        </w:numPr>
+        <w:spacing w:before="240" w:after="0" w:line="276" w:lineRule="auto"/>
+        <w:rPr>
+          <w:rFonts w:cstheme="minorHAnsi"/>
+          <w:sz w:val="24"/>
+          <w:szCs w:val="24"/>
+        </w:rPr>
+      </w:pPr>
+      <w:r>
+        <w:rPr>
+          <w:rFonts w:cstheme="minorHAnsi"/>
+          <w:sz w:val="24"/>
+          <w:szCs w:val="24"/>
+        </w:rPr>
+        <w:t>As a student, when I update my personal information, it should be displayed immediately in my student profile, to stay up to date .</w:t>
+      </w:r>
+    </w:p>
+    <w:p>
+      <w:pPr>
+        <w:pStyle w:val="a3"/>
+        <w:numPr>
+          <w:ilvl w:val="3"/>
+          <w:numId w:val="2"/>
+        </w:numPr>
+        <w:spacing w:before="240" w:after="0" w:line="276" w:lineRule="auto"/>
+        <w:rPr>
+          <w:rFonts w:cstheme="minorHAnsi"/>
+          <w:sz w:val="24"/>
+          <w:szCs w:val="24"/>
+        </w:rPr>
+      </w:pPr>
+      <w:r>
+        <w:rPr>
+          <w:rFonts w:cstheme="minorHAnsi"/>
+          <w:sz w:val="24"/>
+          <w:szCs w:val="24"/>
+        </w:rPr>
+        <w:t>As a Student, I want to view posts as a table or a gallery, so that i can view all living units easily.</w:t>
+      </w:r>
     </w:p>
     <w:p>
       <w:pPr>
@@ -1439,6 +2217,7 @@
           <w:szCs w:val="24"/>
         </w:rPr>
       </w:pPr>
+      <w:bookmarkStart w:id="5" w:name="Renter_Homepage_Epic"/>
       <w:r>
         <w:rPr>
           <w:rFonts w:cstheme="minorHAnsi"/>
@@ -1447,6 +2226,7 @@
         </w:rPr>
         <w:t xml:space="preserve">Renter Homepage Epic </w:t>
       </w:r>
+      <w:bookmarkEnd w:id="5"/>
       <w:r>
         <w:rPr>
           <w:rFonts w:cstheme="minorHAnsi"/>
@@ -1461,47 +2241,7 @@
           <w:sz w:val="24"/>
           <w:szCs w:val="24"/>
         </w:rPr>
-        <w:t xml:space="preserve"> </w:t>
-      </w:r>
-      <w:r>
-        <w:rPr>
-          <w:rFonts w:cstheme="minorHAnsi"/>
-          <w:sz w:val="24"/>
-          <w:szCs w:val="24"/>
-        </w:rPr>
-        <w:t xml:space="preserve">The </w:t>
-      </w:r>
-      <w:r>
-        <w:rPr>
-          <w:rFonts w:cstheme="minorHAnsi"/>
-          <w:sz w:val="24"/>
-          <w:szCs w:val="24"/>
-        </w:rPr>
-        <w:t>Renter</w:t>
-      </w:r>
-      <w:r>
-        <w:rPr>
-          <w:rFonts w:cstheme="minorHAnsi"/>
-          <w:sz w:val="24"/>
-          <w:szCs w:val="24"/>
-        </w:rPr>
-        <w:t xml:space="preserve"> user shall have a Web Page with custom options that specifically customized for </w:t>
-      </w:r>
-      <w:r>
-        <w:rPr>
-          <w:rFonts w:cstheme="minorHAnsi"/>
-          <w:sz w:val="24"/>
-          <w:szCs w:val="24"/>
-        </w:rPr>
-        <w:t>Renters</w:t>
-      </w:r>
-      <w:r>
-        <w:rPr>
-          <w:rFonts w:cstheme="minorHAnsi"/>
-          <w:sz w:val="24"/>
-          <w:szCs w:val="24"/>
-        </w:rPr>
-        <w:t>.</w:t>
+        <w:t xml:space="preserve"> The Renter user shall have a Web Page with custom options that specifically customized for Renters.</w:t>
       </w:r>
       <w:r>
         <w:rPr>
@@ -1547,6 +2287,18 @@
     <w:p>
       <w:pPr>
         <w:pStyle w:val="a3"/>
+        <w:spacing w:before="240" w:after="0" w:line="276" w:lineRule="auto"/>
+        <w:ind w:left="2639"/>
+        <w:rPr>
+          <w:rFonts w:cstheme="minorHAnsi"/>
+          <w:sz w:val="24"/>
+          <w:szCs w:val="24"/>
+        </w:rPr>
+      </w:pPr>
+    </w:p>
+    <w:p>
+      <w:pPr>
+        <w:pStyle w:val="a3"/>
         <w:numPr>
           <w:ilvl w:val="2"/>
           <w:numId w:val="2"/>
@@ -1558,14 +2310,23 @@
           <w:szCs w:val="24"/>
         </w:rPr>
       </w:pPr>
-      <w:r>
-        <w:rPr>
-          <w:rFonts w:cstheme="minorHAnsi"/>
-          <w:sz w:val="24"/>
-          <w:szCs w:val="24"/>
-        </w:rPr>
-        <w:lastRenderedPageBreak/>
-        <w:t xml:space="preserve">Booking Management Epic – </w:t>
+      <w:bookmarkStart w:id="6" w:name="Booking_epic"/>
+      <w:r>
+        <w:rPr>
+          <w:rFonts w:cstheme="minorHAnsi"/>
+          <w:sz w:val="24"/>
+          <w:szCs w:val="24"/>
+        </w:rPr>
+        <w:t>Booking Management Epic</w:t>
+      </w:r>
+      <w:bookmarkEnd w:id="6"/>
+      <w:r>
+        <w:rPr>
+          <w:rFonts w:cstheme="minorHAnsi"/>
+          <w:sz w:val="24"/>
+          <w:szCs w:val="24"/>
+        </w:rPr>
+        <w:t xml:space="preserve"> – </w:t>
       </w:r>
     </w:p>
     <w:p>
@@ -1582,13 +2343,23 @@
           <w:szCs w:val="24"/>
         </w:rPr>
       </w:pPr>
-      <w:r>
-        <w:rPr>
-          <w:rFonts w:cstheme="minorHAnsi"/>
-          <w:sz w:val="24"/>
-          <w:szCs w:val="24"/>
-        </w:rPr>
-        <w:t>Orders Management Epic –</w:t>
+      <w:bookmarkStart w:id="7" w:name="Orders_epic"/>
+      <w:r>
+        <w:rPr>
+          <w:rFonts w:cstheme="minorHAnsi"/>
+          <w:sz w:val="24"/>
+          <w:szCs w:val="24"/>
+        </w:rPr>
+        <w:t xml:space="preserve">Orders Management Epic </w:t>
+      </w:r>
+      <w:bookmarkEnd w:id="7"/>
+      <w:r>
+        <w:rPr>
+          <w:rFonts w:cstheme="minorHAnsi"/>
+          <w:sz w:val="24"/>
+          <w:szCs w:val="24"/>
+        </w:rPr>
+        <w:t>–</w:t>
       </w:r>
     </w:p>
     <w:p>
@@ -1605,13 +2376,23 @@
           <w:szCs w:val="24"/>
         </w:rPr>
       </w:pPr>
-      <w:r>
-        <w:rPr>
-          <w:rFonts w:cstheme="minorHAnsi"/>
-          <w:sz w:val="24"/>
-          <w:szCs w:val="24"/>
-        </w:rPr>
-        <w:t>Website Support Epic –</w:t>
+      <w:bookmarkStart w:id="8" w:name="Website_support_epic"/>
+      <w:r>
+        <w:rPr>
+          <w:rFonts w:cstheme="minorHAnsi"/>
+          <w:sz w:val="24"/>
+          <w:szCs w:val="24"/>
+        </w:rPr>
+        <w:t xml:space="preserve">Website Support Epic </w:t>
+      </w:r>
+      <w:bookmarkEnd w:id="8"/>
+      <w:r>
+        <w:rPr>
+          <w:rFonts w:cstheme="minorHAnsi"/>
+          <w:sz w:val="24"/>
+          <w:szCs w:val="24"/>
+        </w:rPr>
+        <w:t>–</w:t>
       </w:r>
     </w:p>
     <w:p>
@@ -1735,6 +2516,7 @@
           <w:u w:val="single"/>
         </w:rPr>
       </w:pPr>
+      <w:bookmarkStart w:id="9" w:name="non_func_reqs"/>
       <w:r>
         <w:rPr>
           <w:rFonts w:cstheme="minorHAnsi"/>
@@ -1762,6 +2544,8 @@
           <w:szCs w:val="24"/>
         </w:rPr>
       </w:pPr>
+      <w:bookmarkStart w:id="10" w:name="security"/>
+      <w:bookmarkEnd w:id="9"/>
       <w:r>
         <w:rPr>
           <w:rFonts w:cstheme="minorHAnsi"/>
@@ -1773,6 +2557,7 @@
         <w:t>Security</w:t>
       </w:r>
     </w:p>
+    <w:bookmarkEnd w:id="10"/>
     <w:p>
       <w:pPr>
         <w:pStyle w:val="a3"/>
@@ -1901,6 +2686,7 @@
           <w:szCs w:val="24"/>
         </w:rPr>
       </w:pPr>
+      <w:bookmarkStart w:id="11" w:name="perofrmance"/>
       <w:r>
         <w:rPr>
           <w:rFonts w:cstheme="minorHAnsi"/>
@@ -1912,6 +2698,7 @@
         <w:t>Performance</w:t>
       </w:r>
     </w:p>
+    <w:bookmarkEnd w:id="11"/>
     <w:p>
       <w:pPr>
         <w:pStyle w:val="a3"/>
@@ -1963,6 +2750,7 @@
           <w:szCs w:val="24"/>
         </w:rPr>
       </w:pPr>
+      <w:bookmarkStart w:id="12" w:name="scalability"/>
       <w:r>
         <w:rPr>
           <w:rFonts w:cstheme="minorHAnsi"/>
@@ -1974,6 +2762,7 @@
         <w:t>Scalability</w:t>
       </w:r>
     </w:p>
+    <w:bookmarkEnd w:id="12"/>
     <w:p>
       <w:pPr>
         <w:pStyle w:val="a3"/>
@@ -2025,6 +2814,7 @@
           <w:szCs w:val="24"/>
         </w:rPr>
       </w:pPr>
+      <w:bookmarkStart w:id="13" w:name="efficiency"/>
       <w:r>
         <w:rPr>
           <w:rFonts w:cstheme="minorHAnsi"/>
@@ -2036,6 +2826,7 @@
         <w:t>Efficiency</w:t>
       </w:r>
     </w:p>
+    <w:bookmarkEnd w:id="13"/>
     <w:p>
       <w:pPr>
         <w:pStyle w:val="a3"/>
@@ -2086,6 +2877,7 @@
           <w:szCs w:val="24"/>
         </w:rPr>
       </w:pPr>
+      <w:bookmarkStart w:id="14" w:name="durability"/>
       <w:r>
         <w:rPr>
           <w:rFonts w:cstheme="minorHAnsi"/>
@@ -2097,6 +2889,7 @@
         <w:t>Durability</w:t>
       </w:r>
     </w:p>
+    <w:bookmarkEnd w:id="14"/>
     <w:p>
       <w:pPr>
         <w:pStyle w:val="a3"/>
@@ -2186,6 +2979,7 @@
           <w:szCs w:val="24"/>
         </w:rPr>
       </w:pPr>
+      <w:bookmarkStart w:id="15" w:name="availability"/>
       <w:r>
         <w:rPr>
           <w:rFonts w:cstheme="minorHAnsi"/>
@@ -2197,6 +2991,7 @@
         <w:t>Availability</w:t>
       </w:r>
     </w:p>
+    <w:bookmarkEnd w:id="15"/>
     <w:p>
       <w:pPr>
         <w:pStyle w:val="a3"/>
@@ -2315,6 +3110,7 @@
           <w:u w:val="single"/>
         </w:rPr>
       </w:pPr>
+      <w:bookmarkStart w:id="16" w:name="Project_infrastructure"/>
       <w:r>
         <w:rPr>
           <w:noProof/>
@@ -2394,6 +3190,7 @@
         </w:rPr>
         <w:t>Project Infrastructure</w:t>
       </w:r>
+      <w:bookmarkEnd w:id="16"/>
     </w:p>
     <w:p>
       <w:pPr>
@@ -2409,13 +3206,23 @@
           <w:szCs w:val="24"/>
         </w:rPr>
       </w:pPr>
-      <w:r>
-        <w:rPr>
-          <w:rFonts w:cstheme="minorHAnsi"/>
-          <w:sz w:val="24"/>
-          <w:szCs w:val="24"/>
-        </w:rPr>
-        <w:t>Convention – In this project we will use the 'camelCase' Convention.</w:t>
+      <w:bookmarkStart w:id="17" w:name="convention"/>
+      <w:r>
+        <w:rPr>
+          <w:rFonts w:cstheme="minorHAnsi"/>
+          <w:sz w:val="24"/>
+          <w:szCs w:val="24"/>
+        </w:rPr>
+        <w:t xml:space="preserve">Convention </w:t>
+      </w:r>
+      <w:bookmarkEnd w:id="17"/>
+      <w:r>
+        <w:rPr>
+          <w:rFonts w:cstheme="minorHAnsi"/>
+          <w:sz w:val="24"/>
+          <w:szCs w:val="24"/>
+        </w:rPr>
+        <w:t>– In this project we will use the 'camelCase' Convention.</w:t>
       </w:r>
       <w:r>
         <w:rPr>
@@ -2440,6 +3247,7 @@
         </w:rPr>
       </w:pPr>
     </w:p>
+    <w:bookmarkStart w:id="18" w:name="github"/>
     <w:p>
       <w:pPr>
         <w:pStyle w:val="a3"/>
@@ -2458,27 +3266,55 @@
           <w:szCs w:val="28"/>
         </w:rPr>
       </w:pPr>
-      <w:hyperlink r:id="rId9" w:history="1">
-        <w:r>
-          <w:rPr>
-            <w:rStyle w:val="Hyperlink"/>
-            <w:rFonts w:cstheme="minorHAnsi"/>
-            <w:sz w:val="24"/>
-            <w:szCs w:val="24"/>
-          </w:rPr>
-          <w:t>GitHub Repository</w:t>
-        </w:r>
-      </w:hyperlink>
+      <w:r>
+        <w:fldChar w:fldCharType="begin"/>
+      </w:r>
+      <w:r>
+        <w:instrText xml:space="preserve"> HYPERLINK "https://github.com/benjaminyakobi/ProjectManagement" </w:instrText>
+      </w:r>
+      <w:r>
+        <w:fldChar w:fldCharType="separate"/>
+      </w:r>
       <w:r>
         <w:rPr>
           <w:rStyle w:val="Hyperlink"/>
           <w:rFonts w:cstheme="minorHAnsi"/>
+          <w:sz w:val="24"/>
+          <w:szCs w:val="24"/>
+        </w:rPr>
+        <w:t>GitHub Repository</w:t>
+      </w:r>
+      <w:r>
+        <w:rPr>
+          <w:rStyle w:val="Hyperlink"/>
+          <w:rFonts w:cstheme="minorHAnsi"/>
+          <w:sz w:val="24"/>
+          <w:szCs w:val="24"/>
+        </w:rPr>
+        <w:fldChar w:fldCharType="end"/>
+      </w:r>
+      <w:r>
+        <w:rPr>
+          <w:rStyle w:val="Hyperlink"/>
+          <w:rFonts w:cstheme="minorHAnsi"/>
           <w:color w:val="auto"/>
           <w:sz w:val="24"/>
           <w:szCs w:val="24"/>
           <w:u w:val="none"/>
         </w:rPr>
-        <w:t xml:space="preserve"> &amp; Screenshot:</w:t>
+        <w:t xml:space="preserve"> &amp; Screenshot</w:t>
+      </w:r>
+      <w:bookmarkEnd w:id="18"/>
+      <w:r>
+        <w:rPr>
+          <w:rStyle w:val="Hyperlink"/>
+          <w:rFonts w:cstheme="minorHAnsi"/>
+          <w:color w:val="auto"/>
+          <w:sz w:val="24"/>
+          <w:szCs w:val="24"/>
+          <w:u w:val="none"/>
+        </w:rPr>
+        <w:t>:</w:t>
       </w:r>
     </w:p>
     <w:p>
@@ -2517,6 +3353,7 @@
         </w:rPr>
       </w:pPr>
     </w:p>
+    <w:bookmarkStart w:id="19" w:name="clubhouse"/>
     <w:p>
       <w:pPr>
         <w:pStyle w:val="a3"/>
@@ -2531,24 +3368,49 @@
           <w:szCs w:val="24"/>
         </w:rPr>
       </w:pPr>
-      <w:hyperlink r:id="rId10" w:history="1">
-        <w:r>
-          <w:rPr>
-            <w:rStyle w:val="Hyperlink"/>
-            <w:rFonts w:cstheme="minorHAnsi"/>
-            <w:sz w:val="24"/>
-            <w:szCs w:val="24"/>
-          </w:rPr>
-          <w:t>Clubhouse Invitation</w:t>
-        </w:r>
-      </w:hyperlink>
-      <w:r>
-        <w:rPr>
-          <w:rFonts w:cstheme="minorHAnsi"/>
-          <w:sz w:val="24"/>
-          <w:szCs w:val="24"/>
-        </w:rPr>
-        <w:t xml:space="preserve"> &amp; Screenshot:</w:t>
+      <w:r>
+        <w:fldChar w:fldCharType="begin"/>
+      </w:r>
+      <w:r>
+        <w:instrText xml:space="preserve"> HYPERLINK "https://app.clubhouse.io/invite-link/5e7b729b-c807-4081-a089-08a3f44e208d" </w:instrText>
+      </w:r>
+      <w:r>
+        <w:fldChar w:fldCharType="separate"/>
+      </w:r>
+      <w:r>
+        <w:rPr>
+          <w:rStyle w:val="Hyperlink"/>
+          <w:rFonts w:cstheme="minorHAnsi"/>
+          <w:sz w:val="24"/>
+          <w:szCs w:val="24"/>
+        </w:rPr>
+        <w:t>Clubhouse Invitation</w:t>
+      </w:r>
+      <w:r>
+        <w:rPr>
+          <w:rStyle w:val="Hyperlink"/>
+          <w:rFonts w:cstheme="minorHAnsi"/>
+          <w:sz w:val="24"/>
+          <w:szCs w:val="24"/>
+        </w:rPr>
+        <w:fldChar w:fldCharType="end"/>
+      </w:r>
+      <w:r>
+        <w:rPr>
+          <w:rFonts w:cstheme="minorHAnsi"/>
+          <w:sz w:val="24"/>
+          <w:szCs w:val="24"/>
+        </w:rPr>
+        <w:t xml:space="preserve"> &amp; Screenshot</w:t>
+      </w:r>
+      <w:bookmarkEnd w:id="19"/>
+      <w:r>
+        <w:rPr>
+          <w:rFonts w:cstheme="minorHAnsi"/>
+          <w:sz w:val="24"/>
+          <w:szCs w:val="24"/>
+        </w:rPr>
+        <w:t>:</w:t>
       </w:r>
     </w:p>
     <w:p>
@@ -2580,6 +3442,7 @@
         <w:br w:type="page"/>
       </w:r>
     </w:p>
+    <w:bookmarkStart w:id="20" w:name="slack"/>
     <w:p>
       <w:pPr>
         <w:pStyle w:val="a3"/>
@@ -2594,24 +3457,53 @@
           <w:szCs w:val="24"/>
         </w:rPr>
       </w:pPr>
-      <w:hyperlink r:id="rId11" w:history="1">
-        <w:r>
-          <w:rPr>
-            <w:rStyle w:val="Hyperlink"/>
-            <w:rFonts w:cstheme="minorHAnsi"/>
-            <w:sz w:val="24"/>
-            <w:szCs w:val="24"/>
-          </w:rPr>
-          <w:t>Slack Invitation</w:t>
-        </w:r>
-      </w:hyperlink>
-      <w:r>
-        <w:rPr>
-          <w:rFonts w:cstheme="minorHAnsi"/>
-          <w:sz w:val="24"/>
-          <w:szCs w:val="24"/>
-        </w:rPr>
-        <w:t xml:space="preserve"> &amp; Screenshot:</w:t>
+      <w:r>
+        <w:lastRenderedPageBreak/>
+        <w:fldChar w:fldCharType="begin"/>
+      </w:r>
+      <w:r>
+        <w:instrText xml:space="preserve"> HYPERLINK "https://join.slack.com/t/projectmanage-aem8080/shared_invite/zt-da9gfu1c-gmADLQBcD</w:instrText>
+      </w:r>
+      <w:r>
+        <w:instrText xml:space="preserve">Ru6s~aWyvI1aA" </w:instrText>
+      </w:r>
+      <w:r>
+        <w:fldChar w:fldCharType="separate"/>
+      </w:r>
+      <w:r>
+        <w:rPr>
+          <w:rStyle w:val="Hyperlink"/>
+          <w:rFonts w:cstheme="minorHAnsi"/>
+          <w:sz w:val="24"/>
+          <w:szCs w:val="24"/>
+        </w:rPr>
+        <w:t>Slack Invitation</w:t>
+      </w:r>
+      <w:r>
+        <w:rPr>
+          <w:rStyle w:val="Hyperlink"/>
+          <w:rFonts w:cstheme="minorHAnsi"/>
+          <w:sz w:val="24"/>
+          <w:szCs w:val="24"/>
+        </w:rPr>
+        <w:fldChar w:fldCharType="end"/>
+      </w:r>
+      <w:r>
+        <w:rPr>
+          <w:rFonts w:cstheme="minorHAnsi"/>
+          <w:sz w:val="24"/>
+          <w:szCs w:val="24"/>
+        </w:rPr>
+        <w:t xml:space="preserve"> &amp; Screenshot</w:t>
+      </w:r>
+      <w:bookmarkEnd w:id="20"/>
+      <w:r>
+        <w:rPr>
+          <w:rFonts w:cstheme="minorHAnsi"/>
+          <w:sz w:val="24"/>
+          <w:szCs w:val="24"/>
+        </w:rPr>
+        <w:t>:</w:t>
       </w:r>
     </w:p>
     <w:p>
@@ -2646,7 +3538,7 @@
                     <pic:cNvPicPr/>
                   </pic:nvPicPr>
                   <pic:blipFill>
-                    <a:blip r:embed="rId12"/>
+                    <a:blip r:embed="rId9"/>
                     <a:stretch>
                       <a:fillRect/>
                     </a:stretch>
@@ -2677,6 +3569,7 @@
         </w:rPr>
       </w:pPr>
     </w:p>
+    <w:bookmarkStart w:id="21" w:name="circleci"/>
     <w:p>
       <w:pPr>
         <w:pStyle w:val="a3"/>
@@ -2691,17 +3584,33 @@
           <w:szCs w:val="24"/>
         </w:rPr>
       </w:pPr>
-      <w:hyperlink r:id="rId13" w:history="1">
-        <w:r>
-          <w:rPr>
-            <w:rStyle w:val="Hyperlink"/>
-            <w:rFonts w:cstheme="minorHAnsi"/>
-            <w:sz w:val="24"/>
-            <w:szCs w:val="24"/>
-          </w:rPr>
-          <w:t>CircleCi</w:t>
-        </w:r>
-      </w:hyperlink>
+      <w:r>
+        <w:fldChar w:fldCharType="begin"/>
+      </w:r>
+      <w:r>
+        <w:instrText xml:space="preserve"> HYPERLINK "https://app.circleci.com/pipelines/github/benjaminyakobi/ProjectManagement" </w:instrText>
+      </w:r>
+      <w:r>
+        <w:fldChar w:fldCharType="separate"/>
+      </w:r>
+      <w:r>
+        <w:rPr>
+          <w:rStyle w:val="Hyperlink"/>
+          <w:rFonts w:cstheme="minorHAnsi"/>
+          <w:sz w:val="24"/>
+          <w:szCs w:val="24"/>
+        </w:rPr>
+        <w:t>CircleCi</w:t>
+      </w:r>
+      <w:r>
+        <w:rPr>
+          <w:rStyle w:val="Hyperlink"/>
+          <w:rFonts w:cstheme="minorHAnsi"/>
+          <w:sz w:val="24"/>
+          <w:szCs w:val="24"/>
+        </w:rPr>
+        <w:fldChar w:fldCharType="end"/>
+      </w:r>
       <w:r>
         <w:rPr>
           <w:rFonts w:cstheme="minorHAnsi"/>
@@ -2711,6 +3620,7 @@
         <w:t xml:space="preserve"> &amp; Screenshot:</w:t>
       </w:r>
     </w:p>
+    <w:bookmarkEnd w:id="21"/>
     <w:p>
       <w:pPr>
         <w:spacing w:line="276" w:lineRule="auto"/>
@@ -2743,7 +3653,7 @@
                     <pic:cNvPicPr/>
                   </pic:nvPicPr>
                   <pic:blipFill>
-                    <a:blip r:embed="rId14"/>
+                    <a:blip r:embed="rId10"/>
                     <a:stretch>
                       <a:fillRect/>
                     </a:stretch>
@@ -2774,6 +3684,7 @@
         </w:rPr>
       </w:pPr>
     </w:p>
+    <w:bookmarkStart w:id="22" w:name="firebase"/>
     <w:p>
       <w:pPr>
         <w:pStyle w:val="a3"/>
@@ -2788,16 +3699,31 @@
           <w:szCs w:val="24"/>
         </w:rPr>
       </w:pPr>
-      <w:hyperlink r:id="rId15" w:history="1">
-        <w:r>
-          <w:rPr>
-            <w:rStyle w:val="Hyperlink"/>
-            <w:sz w:val="24"/>
-            <w:szCs w:val="24"/>
-          </w:rPr>
-          <w:t>Firebase</w:t>
-        </w:r>
-      </w:hyperlink>
+      <w:r>
+        <w:fldChar w:fldCharType="begin"/>
+      </w:r>
+      <w:r>
+        <w:instrText xml:space="preserve"> HYPERLINK "https://console.firebase.google.com/u/0/project/projectmanagement-612b8/overview" </w:instrText>
+      </w:r>
+      <w:r>
+        <w:fldChar w:fldCharType="separate"/>
+      </w:r>
+      <w:r>
+        <w:rPr>
+          <w:rStyle w:val="Hyperlink"/>
+          <w:sz w:val="24"/>
+          <w:szCs w:val="24"/>
+        </w:rPr>
+        <w:t>Firebase</w:t>
+      </w:r>
+      <w:r>
+        <w:rPr>
+          <w:rStyle w:val="Hyperlink"/>
+          <w:sz w:val="24"/>
+          <w:szCs w:val="24"/>
+        </w:rPr>
+        <w:fldChar w:fldCharType="end"/>
+      </w:r>
       <w:r>
         <w:rPr>
           <w:sz w:val="24"/>
@@ -2822,6 +3748,7 @@
         <w:t>:</w:t>
       </w:r>
     </w:p>
+    <w:bookmarkEnd w:id="22"/>
     <w:p>
       <w:pPr>
         <w:spacing w:line="276" w:lineRule="auto"/>
@@ -2854,7 +3781,7 @@
                     <pic:cNvPicPr/>
                   </pic:nvPicPr>
                   <pic:blipFill>
-                    <a:blip r:embed="rId16"/>
+                    <a:blip r:embed="rId11"/>
                     <a:stretch>
                       <a:fillRect/>
                     </a:stretch>
@@ -2946,7 +3873,7 @@
       </w:pPr>
     </w:p>
     <w:sectPr>
-      <w:headerReference w:type="default" r:id="rId17"/>
+      <w:headerReference w:type="default" r:id="rId12"/>
       <w:pgSz w:w="11906" w:h="16838"/>
       <w:pgMar w:top="1440" w:right="1440" w:bottom="1440" w:left="1440" w:header="708" w:footer="708" w:gutter="0"/>
       <w:cols w:space="708"/>

</xml_diff>

<commit_message>
little fix to the previous commit
</commit_message>
<xml_diff>
--- a/first sprint/documentaion/1st Sprint document v2.0.docx
+++ b/first sprint/documentaion/1st Sprint document v2.0.docx
@@ -36,24 +36,6 @@
         </w:rPr>
         <w:t xml:space="preserve"> Sprint – Web Application "Sami Rooms"</w:t>
       </w:r>
-    </w:p>
-    <w:p>
-      <w:pPr>
-        <w:pStyle w:val="a5"/>
-        <w:rPr>
-          <w:sz w:val="32"/>
-          <w:szCs w:val="32"/>
-        </w:rPr>
-      </w:pPr>
-    </w:p>
-    <w:p>
-      <w:pPr>
-        <w:pStyle w:val="a5"/>
-        <w:rPr>
-          <w:sz w:val="32"/>
-          <w:szCs w:val="32"/>
-        </w:rPr>
-      </w:pPr>
     </w:p>
     <w:p>
       <w:pPr>
@@ -306,25 +288,7 @@
             <w:sz w:val="30"/>
             <w:szCs w:val="30"/>
           </w:rPr>
-          <w:t>Project</w:t>
-        </w:r>
-        <w:r>
-          <w:rPr>
-            <w:rStyle w:val="Hyperlink"/>
-            <w:rFonts w:cstheme="minorHAnsi"/>
-            <w:sz w:val="30"/>
-            <w:szCs w:val="30"/>
-          </w:rPr>
-          <w:t xml:space="preserve"> </w:t>
-        </w:r>
-        <w:r>
-          <w:rPr>
-            <w:rStyle w:val="Hyperlink"/>
-            <w:rFonts w:cstheme="minorHAnsi"/>
-            <w:sz w:val="30"/>
-            <w:szCs w:val="30"/>
-          </w:rPr>
-          <w:t>Documentation</w:t>
+          <w:t>Project Documentation</w:t>
         </w:r>
       </w:hyperlink>
     </w:p>
@@ -349,25 +313,7 @@
             <w:sz w:val="30"/>
             <w:szCs w:val="30"/>
           </w:rPr>
-          <w:t>Functional Require</w:t>
-        </w:r>
-        <w:r>
-          <w:rPr>
-            <w:rStyle w:val="Hyperlink"/>
-            <w:rFonts w:cstheme="minorHAnsi"/>
-            <w:sz w:val="30"/>
-            <w:szCs w:val="30"/>
-          </w:rPr>
-          <w:t>m</w:t>
-        </w:r>
-        <w:r>
-          <w:rPr>
-            <w:rStyle w:val="Hyperlink"/>
-            <w:rFonts w:cstheme="minorHAnsi"/>
-            <w:sz w:val="30"/>
-            <w:szCs w:val="30"/>
-          </w:rPr>
-          <w:t>ents</w:t>
+          <w:t>Functional Requirements</w:t>
         </w:r>
       </w:hyperlink>
     </w:p>
@@ -392,25 +338,7 @@
             <w:sz w:val="30"/>
             <w:szCs w:val="30"/>
           </w:rPr>
-          <w:t xml:space="preserve">Backend </w:t>
-        </w:r>
-        <w:r>
-          <w:rPr>
-            <w:rStyle w:val="Hyperlink"/>
-            <w:rFonts w:cstheme="minorHAnsi"/>
-            <w:sz w:val="30"/>
-            <w:szCs w:val="30"/>
-          </w:rPr>
-          <w:t>M</w:t>
-        </w:r>
-        <w:r>
-          <w:rPr>
-            <w:rStyle w:val="Hyperlink"/>
-            <w:rFonts w:cstheme="minorHAnsi"/>
-            <w:sz w:val="30"/>
-            <w:szCs w:val="30"/>
-          </w:rPr>
-          <w:t>anagement Epic</w:t>
+          <w:t>Backend Management Epic</w:t>
         </w:r>
       </w:hyperlink>
     </w:p>
@@ -435,25 +363,7 @@
             <w:sz w:val="30"/>
             <w:szCs w:val="30"/>
           </w:rPr>
-          <w:t>Websi</w:t>
-        </w:r>
-        <w:r>
-          <w:rPr>
-            <w:rStyle w:val="Hyperlink"/>
-            <w:rFonts w:cstheme="minorHAnsi"/>
-            <w:sz w:val="30"/>
-            <w:szCs w:val="30"/>
-          </w:rPr>
-          <w:t>t</w:t>
-        </w:r>
-        <w:r>
-          <w:rPr>
-            <w:rStyle w:val="Hyperlink"/>
-            <w:rFonts w:cstheme="minorHAnsi"/>
-            <w:sz w:val="30"/>
-            <w:szCs w:val="30"/>
-          </w:rPr>
-          <w:t>e Login Epic</w:t>
+          <w:t>Website Login Epic</w:t>
         </w:r>
       </w:hyperlink>
     </w:p>
@@ -478,25 +388,7 @@
             <w:sz w:val="30"/>
             <w:szCs w:val="30"/>
           </w:rPr>
-          <w:t>Student</w:t>
-        </w:r>
-        <w:r>
-          <w:rPr>
-            <w:rStyle w:val="Hyperlink"/>
-            <w:rFonts w:cstheme="minorHAnsi"/>
-            <w:sz w:val="30"/>
-            <w:szCs w:val="30"/>
-          </w:rPr>
-          <w:t xml:space="preserve"> </w:t>
-        </w:r>
-        <w:r>
-          <w:rPr>
-            <w:rStyle w:val="Hyperlink"/>
-            <w:rFonts w:cstheme="minorHAnsi"/>
-            <w:sz w:val="30"/>
-            <w:szCs w:val="30"/>
-          </w:rPr>
-          <w:t>Homepage Epic</w:t>
+          <w:t>Student Homepage Epic</w:t>
         </w:r>
       </w:hyperlink>
     </w:p>
@@ -521,25 +413,7 @@
             <w:sz w:val="30"/>
             <w:szCs w:val="30"/>
           </w:rPr>
-          <w:t>Ren</w:t>
-        </w:r>
-        <w:r>
-          <w:rPr>
-            <w:rStyle w:val="Hyperlink"/>
-            <w:rFonts w:cstheme="minorHAnsi"/>
-            <w:sz w:val="30"/>
-            <w:szCs w:val="30"/>
-          </w:rPr>
-          <w:t>t</w:t>
-        </w:r>
-        <w:r>
-          <w:rPr>
-            <w:rStyle w:val="Hyperlink"/>
-            <w:rFonts w:cstheme="minorHAnsi"/>
-            <w:sz w:val="30"/>
-            <w:szCs w:val="30"/>
-          </w:rPr>
-          <w:t>er</w:t>
+          <w:t>Renter</w:t>
         </w:r>
         <w:r>
           <w:rPr>
@@ -574,25 +448,7 @@
             <w:sz w:val="30"/>
             <w:szCs w:val="30"/>
           </w:rPr>
-          <w:t>Bookin</w:t>
-        </w:r>
-        <w:r>
-          <w:rPr>
-            <w:rStyle w:val="Hyperlink"/>
-            <w:rFonts w:cstheme="minorHAnsi"/>
-            <w:sz w:val="30"/>
-            <w:szCs w:val="30"/>
-          </w:rPr>
-          <w:t>g</w:t>
-        </w:r>
-        <w:r>
-          <w:rPr>
-            <w:rStyle w:val="Hyperlink"/>
-            <w:rFonts w:cstheme="minorHAnsi"/>
-            <w:sz w:val="30"/>
-            <w:szCs w:val="30"/>
-          </w:rPr>
-          <w:t xml:space="preserve"> Management Epic</w:t>
+          <w:t>Booking Management Epic</w:t>
         </w:r>
       </w:hyperlink>
       <w:r>
@@ -626,25 +482,7 @@
             <w:sz w:val="30"/>
             <w:szCs w:val="30"/>
           </w:rPr>
-          <w:t>Order</w:t>
-        </w:r>
-        <w:r>
-          <w:rPr>
-            <w:rStyle w:val="Hyperlink"/>
-            <w:rFonts w:cstheme="minorHAnsi"/>
-            <w:sz w:val="30"/>
-            <w:szCs w:val="30"/>
-          </w:rPr>
-          <w:t>s</w:t>
-        </w:r>
-        <w:r>
-          <w:rPr>
-            <w:rStyle w:val="Hyperlink"/>
-            <w:rFonts w:cstheme="minorHAnsi"/>
-            <w:sz w:val="30"/>
-            <w:szCs w:val="30"/>
-          </w:rPr>
-          <w:t xml:space="preserve"> Management Epic</w:t>
+          <w:t>Orders Management Epic</w:t>
         </w:r>
       </w:hyperlink>
     </w:p>
@@ -670,25 +508,7 @@
             <w:sz w:val="30"/>
             <w:szCs w:val="30"/>
           </w:rPr>
-          <w:t>Websi</w:t>
-        </w:r>
-        <w:r>
-          <w:rPr>
-            <w:rStyle w:val="Hyperlink"/>
-            <w:rFonts w:cstheme="minorHAnsi"/>
-            <w:sz w:val="30"/>
-            <w:szCs w:val="30"/>
-          </w:rPr>
-          <w:t>t</w:t>
-        </w:r>
-        <w:r>
-          <w:rPr>
-            <w:rStyle w:val="Hyperlink"/>
-            <w:rFonts w:cstheme="minorHAnsi"/>
-            <w:sz w:val="30"/>
-            <w:szCs w:val="30"/>
-          </w:rPr>
-          <w:t>e Support Epic</w:t>
+          <w:t>Website Support Epic</w:t>
         </w:r>
       </w:hyperlink>
     </w:p>
@@ -725,25 +545,7 @@
             <w:sz w:val="30"/>
             <w:szCs w:val="30"/>
           </w:rPr>
-          <w:t>Non-Functi</w:t>
-        </w:r>
-        <w:r>
-          <w:rPr>
-            <w:rStyle w:val="Hyperlink"/>
-            <w:rFonts w:cstheme="minorHAnsi"/>
-            <w:sz w:val="30"/>
-            <w:szCs w:val="30"/>
-          </w:rPr>
-          <w:t>o</w:t>
-        </w:r>
-        <w:r>
-          <w:rPr>
-            <w:rStyle w:val="Hyperlink"/>
-            <w:rFonts w:cstheme="minorHAnsi"/>
-            <w:sz w:val="30"/>
-            <w:szCs w:val="30"/>
-          </w:rPr>
-          <w:t>nal Requirements</w:t>
+          <w:t>Non-Functional Requirements</w:t>
         </w:r>
       </w:hyperlink>
     </w:p>
@@ -768,25 +570,7 @@
             <w:sz w:val="30"/>
             <w:szCs w:val="30"/>
           </w:rPr>
-          <w:t>Secu</w:t>
-        </w:r>
-        <w:r>
-          <w:rPr>
-            <w:rStyle w:val="Hyperlink"/>
-            <w:rFonts w:cstheme="minorHAnsi"/>
-            <w:sz w:val="30"/>
-            <w:szCs w:val="30"/>
-          </w:rPr>
-          <w:t>r</w:t>
-        </w:r>
-        <w:r>
-          <w:rPr>
-            <w:rStyle w:val="Hyperlink"/>
-            <w:rFonts w:cstheme="minorHAnsi"/>
-            <w:sz w:val="30"/>
-            <w:szCs w:val="30"/>
-          </w:rPr>
-          <w:t>ity</w:t>
+          <w:t>Security</w:t>
         </w:r>
       </w:hyperlink>
     </w:p>
@@ -811,25 +595,7 @@
             <w:sz w:val="30"/>
             <w:szCs w:val="30"/>
           </w:rPr>
-          <w:t>Per</w:t>
-        </w:r>
-        <w:r>
-          <w:rPr>
-            <w:rStyle w:val="Hyperlink"/>
-            <w:rFonts w:cstheme="minorHAnsi"/>
-            <w:sz w:val="30"/>
-            <w:szCs w:val="30"/>
-          </w:rPr>
-          <w:t>f</w:t>
-        </w:r>
-        <w:r>
-          <w:rPr>
-            <w:rStyle w:val="Hyperlink"/>
-            <w:rFonts w:cstheme="minorHAnsi"/>
-            <w:sz w:val="30"/>
-            <w:szCs w:val="30"/>
-          </w:rPr>
-          <w:t>ormance</w:t>
+          <w:t>Performance</w:t>
         </w:r>
       </w:hyperlink>
     </w:p>
@@ -854,25 +620,7 @@
             <w:sz w:val="30"/>
             <w:szCs w:val="30"/>
           </w:rPr>
-          <w:t>Scal</w:t>
-        </w:r>
-        <w:r>
-          <w:rPr>
-            <w:rStyle w:val="Hyperlink"/>
-            <w:rFonts w:cstheme="minorHAnsi"/>
-            <w:sz w:val="30"/>
-            <w:szCs w:val="30"/>
-          </w:rPr>
-          <w:t>a</w:t>
-        </w:r>
-        <w:r>
-          <w:rPr>
-            <w:rStyle w:val="Hyperlink"/>
-            <w:rFonts w:cstheme="minorHAnsi"/>
-            <w:sz w:val="30"/>
-            <w:szCs w:val="30"/>
-          </w:rPr>
-          <w:t>bility</w:t>
+          <w:t>Scalability</w:t>
         </w:r>
       </w:hyperlink>
     </w:p>
@@ -897,25 +645,7 @@
             <w:sz w:val="30"/>
             <w:szCs w:val="30"/>
           </w:rPr>
-          <w:t>Effi</w:t>
-        </w:r>
-        <w:r>
-          <w:rPr>
-            <w:rStyle w:val="Hyperlink"/>
-            <w:rFonts w:cstheme="minorHAnsi"/>
-            <w:sz w:val="30"/>
-            <w:szCs w:val="30"/>
-          </w:rPr>
-          <w:t>c</w:t>
-        </w:r>
-        <w:r>
-          <w:rPr>
-            <w:rStyle w:val="Hyperlink"/>
-            <w:rFonts w:cstheme="minorHAnsi"/>
-            <w:sz w:val="30"/>
-            <w:szCs w:val="30"/>
-          </w:rPr>
-          <w:t>iency</w:t>
+          <w:t>Efficiency</w:t>
         </w:r>
       </w:hyperlink>
     </w:p>
@@ -940,25 +670,7 @@
             <w:sz w:val="30"/>
             <w:szCs w:val="30"/>
           </w:rPr>
-          <w:t>Dura</w:t>
-        </w:r>
-        <w:r>
-          <w:rPr>
-            <w:rStyle w:val="Hyperlink"/>
-            <w:rFonts w:cstheme="minorHAnsi"/>
-            <w:sz w:val="30"/>
-            <w:szCs w:val="30"/>
-          </w:rPr>
-          <w:t>b</w:t>
-        </w:r>
-        <w:r>
-          <w:rPr>
-            <w:rStyle w:val="Hyperlink"/>
-            <w:rFonts w:cstheme="minorHAnsi"/>
-            <w:sz w:val="30"/>
-            <w:szCs w:val="30"/>
-          </w:rPr>
-          <w:t>ility</w:t>
+          <w:t>Durability</w:t>
         </w:r>
       </w:hyperlink>
     </w:p>
@@ -983,25 +695,7 @@
             <w:sz w:val="30"/>
             <w:szCs w:val="30"/>
           </w:rPr>
-          <w:t>Avail</w:t>
-        </w:r>
-        <w:r>
-          <w:rPr>
-            <w:rStyle w:val="Hyperlink"/>
-            <w:rFonts w:cstheme="minorHAnsi"/>
-            <w:sz w:val="30"/>
-            <w:szCs w:val="30"/>
-          </w:rPr>
-          <w:t>a</w:t>
-        </w:r>
-        <w:r>
-          <w:rPr>
-            <w:rStyle w:val="Hyperlink"/>
-            <w:rFonts w:cstheme="minorHAnsi"/>
-            <w:sz w:val="30"/>
-            <w:szCs w:val="30"/>
-          </w:rPr>
-          <w:t>bility</w:t>
+          <w:t>Availability</w:t>
         </w:r>
       </w:hyperlink>
     </w:p>
@@ -1037,25 +731,7 @@
             <w:sz w:val="30"/>
             <w:szCs w:val="30"/>
           </w:rPr>
-          <w:t>Project Infrastr</w:t>
-        </w:r>
-        <w:r>
-          <w:rPr>
-            <w:rStyle w:val="Hyperlink"/>
-            <w:rFonts w:cstheme="minorHAnsi"/>
-            <w:sz w:val="30"/>
-            <w:szCs w:val="30"/>
-          </w:rPr>
-          <w:t>u</w:t>
-        </w:r>
-        <w:r>
-          <w:rPr>
-            <w:rStyle w:val="Hyperlink"/>
-            <w:rFonts w:cstheme="minorHAnsi"/>
-            <w:sz w:val="30"/>
-            <w:szCs w:val="30"/>
-          </w:rPr>
-          <w:t>cture</w:t>
+          <w:t>Project Infrastructure</w:t>
         </w:r>
       </w:hyperlink>
     </w:p>
@@ -1080,25 +756,7 @@
             <w:sz w:val="30"/>
             <w:szCs w:val="30"/>
           </w:rPr>
-          <w:t>Conv</w:t>
-        </w:r>
-        <w:r>
-          <w:rPr>
-            <w:rStyle w:val="Hyperlink"/>
-            <w:rFonts w:cstheme="minorHAnsi"/>
-            <w:sz w:val="30"/>
-            <w:szCs w:val="30"/>
-          </w:rPr>
-          <w:t>e</w:t>
-        </w:r>
-        <w:r>
-          <w:rPr>
-            <w:rStyle w:val="Hyperlink"/>
-            <w:rFonts w:cstheme="minorHAnsi"/>
-            <w:sz w:val="30"/>
-            <w:szCs w:val="30"/>
-          </w:rPr>
-          <w:t>ntions</w:t>
+          <w:t>Conventions</w:t>
         </w:r>
       </w:hyperlink>
     </w:p>
@@ -1123,25 +781,7 @@
             <w:sz w:val="30"/>
             <w:szCs w:val="30"/>
           </w:rPr>
-          <w:t>Git</w:t>
-        </w:r>
-        <w:r>
-          <w:rPr>
-            <w:rStyle w:val="Hyperlink"/>
-            <w:rFonts w:cstheme="minorHAnsi"/>
-            <w:sz w:val="30"/>
-            <w:szCs w:val="30"/>
-          </w:rPr>
-          <w:t>H</w:t>
-        </w:r>
-        <w:r>
-          <w:rPr>
-            <w:rStyle w:val="Hyperlink"/>
-            <w:rFonts w:cstheme="minorHAnsi"/>
-            <w:sz w:val="30"/>
-            <w:szCs w:val="30"/>
-          </w:rPr>
-          <w:t>ub</w:t>
+          <w:t>GitHub</w:t>
         </w:r>
       </w:hyperlink>
     </w:p>
@@ -1166,25 +806,7 @@
             <w:sz w:val="30"/>
             <w:szCs w:val="30"/>
           </w:rPr>
-          <w:t>Clu</w:t>
-        </w:r>
-        <w:r>
-          <w:rPr>
-            <w:rStyle w:val="Hyperlink"/>
-            <w:rFonts w:cstheme="minorHAnsi"/>
-            <w:sz w:val="30"/>
-            <w:szCs w:val="30"/>
-          </w:rPr>
-          <w:t>b</w:t>
-        </w:r>
-        <w:r>
-          <w:rPr>
-            <w:rStyle w:val="Hyperlink"/>
-            <w:rFonts w:cstheme="minorHAnsi"/>
-            <w:sz w:val="30"/>
-            <w:szCs w:val="30"/>
-          </w:rPr>
-          <w:t>House</w:t>
+          <w:t>ClubHouse</w:t>
         </w:r>
       </w:hyperlink>
     </w:p>
@@ -1209,25 +831,7 @@
             <w:sz w:val="30"/>
             <w:szCs w:val="30"/>
           </w:rPr>
-          <w:t>Sla</w:t>
-        </w:r>
-        <w:r>
-          <w:rPr>
-            <w:rStyle w:val="Hyperlink"/>
-            <w:rFonts w:cstheme="minorHAnsi"/>
-            <w:sz w:val="30"/>
-            <w:szCs w:val="30"/>
-          </w:rPr>
-          <w:t>c</w:t>
-        </w:r>
-        <w:r>
-          <w:rPr>
-            <w:rStyle w:val="Hyperlink"/>
-            <w:rFonts w:cstheme="minorHAnsi"/>
-            <w:sz w:val="30"/>
-            <w:szCs w:val="30"/>
-          </w:rPr>
-          <w:t>k</w:t>
+          <w:t>Slack</w:t>
         </w:r>
       </w:hyperlink>
     </w:p>
@@ -1252,25 +856,7 @@
             <w:sz w:val="30"/>
             <w:szCs w:val="30"/>
           </w:rPr>
-          <w:t>Circl</w:t>
-        </w:r>
-        <w:r>
-          <w:rPr>
-            <w:rStyle w:val="Hyperlink"/>
-            <w:rFonts w:cstheme="minorHAnsi"/>
-            <w:sz w:val="30"/>
-            <w:szCs w:val="30"/>
-          </w:rPr>
-          <w:t>e</w:t>
-        </w:r>
-        <w:r>
-          <w:rPr>
-            <w:rStyle w:val="Hyperlink"/>
-            <w:rFonts w:cstheme="minorHAnsi"/>
-            <w:sz w:val="30"/>
-            <w:szCs w:val="30"/>
-          </w:rPr>
-          <w:t>Ci</w:t>
+          <w:t>CircleCi</w:t>
         </w:r>
       </w:hyperlink>
     </w:p>
@@ -1295,25 +881,7 @@
             <w:sz w:val="30"/>
             <w:szCs w:val="30"/>
           </w:rPr>
-          <w:t>Fir</w:t>
-        </w:r>
-        <w:r>
-          <w:rPr>
-            <w:rStyle w:val="Hyperlink"/>
-            <w:rFonts w:cstheme="minorHAnsi"/>
-            <w:sz w:val="30"/>
-            <w:szCs w:val="30"/>
-          </w:rPr>
-          <w:t>e</w:t>
-        </w:r>
-        <w:r>
-          <w:rPr>
-            <w:rStyle w:val="Hyperlink"/>
-            <w:rFonts w:cstheme="minorHAnsi"/>
-            <w:sz w:val="30"/>
-            <w:szCs w:val="30"/>
-          </w:rPr>
-          <w:t>base</w:t>
+          <w:t>Firebase</w:t>
         </w:r>
       </w:hyperlink>
       <w:r>
@@ -1861,25 +1429,7 @@
           <w:sz w:val="24"/>
           <w:szCs w:val="24"/>
         </w:rPr>
-        <w:t xml:space="preserve">As a user student, I want to be able to log-out after </w:t>
-      </w:r>
-      <w:proofErr w:type="gramStart"/>
-      <w:r>
-        <w:rPr>
-          <w:rFonts w:cstheme="minorHAnsi"/>
-          <w:sz w:val="24"/>
-          <w:szCs w:val="24"/>
-        </w:rPr>
-        <w:t>I'm</w:t>
-      </w:r>
-      <w:proofErr w:type="gramEnd"/>
-      <w:r>
-        <w:rPr>
-          <w:rFonts w:cstheme="minorHAnsi"/>
-          <w:sz w:val="24"/>
-          <w:szCs w:val="24"/>
-        </w:rPr>
-        <w:t xml:space="preserve"> logged in.</w:t>
+        <w:t>As a user student, I want to be able to log-out after I'm logged in.</w:t>
       </w:r>
     </w:p>
     <w:p>
@@ -1902,25 +1452,7 @@
           <w:sz w:val="24"/>
           <w:szCs w:val="24"/>
         </w:rPr>
-        <w:t xml:space="preserve">As a Student, I want to be able to mark </w:t>
-      </w:r>
-      <w:proofErr w:type="gramStart"/>
-      <w:r>
-        <w:rPr>
-          <w:rFonts w:cstheme="minorHAnsi"/>
-          <w:sz w:val="24"/>
-          <w:szCs w:val="24"/>
-        </w:rPr>
-        <w:t>an</w:t>
-      </w:r>
-      <w:proofErr w:type="gramEnd"/>
-      <w:r>
-        <w:rPr>
-          <w:rFonts w:cstheme="minorHAnsi"/>
-          <w:sz w:val="24"/>
-          <w:szCs w:val="24"/>
-        </w:rPr>
-        <w:t xml:space="preserve"> living-unit as an 'Favorite' and my favorites will be displayed in the right side of the screen to watch them later on.</w:t>
+        <w:t>As a Student, I want to be able to mark an living-unit as an 'Favorite' and my favorites will be displayed in the right side of the screen to watch them later on.</w:t>
       </w:r>
     </w:p>
     <w:p>
@@ -2060,25 +1592,7 @@
           <w:sz w:val="24"/>
           <w:szCs w:val="24"/>
         </w:rPr>
-        <w:t>As a Student, I can view any contract ,</w:t>
-      </w:r>
-      <w:proofErr w:type="gramStart"/>
-      <w:r>
-        <w:rPr>
-          <w:rFonts w:cstheme="minorHAnsi"/>
-          <w:sz w:val="24"/>
-          <w:szCs w:val="24"/>
-        </w:rPr>
-        <w:t>In</w:t>
-      </w:r>
-      <w:proofErr w:type="gramEnd"/>
-      <w:r>
-        <w:rPr>
-          <w:rFonts w:cstheme="minorHAnsi"/>
-          <w:sz w:val="24"/>
-          <w:szCs w:val="24"/>
-        </w:rPr>
-        <w:t xml:space="preserve"> order to avoid misunderstandings.</w:t>
+        <w:t>As a Student, I can view any contract ,In order to avoid misunderstandings.</w:t>
       </w:r>
     </w:p>
     <w:p>
@@ -2101,25 +1615,7 @@
           <w:sz w:val="24"/>
           <w:szCs w:val="24"/>
         </w:rPr>
-        <w:t>As a user, I  can report bugs ,</w:t>
-      </w:r>
-      <w:proofErr w:type="gramStart"/>
-      <w:r>
-        <w:rPr>
-          <w:rFonts w:cstheme="minorHAnsi"/>
-          <w:sz w:val="24"/>
-          <w:szCs w:val="24"/>
-        </w:rPr>
-        <w:t>In</w:t>
-      </w:r>
-      <w:proofErr w:type="gramEnd"/>
-      <w:r>
-        <w:rPr>
-          <w:rFonts w:cstheme="minorHAnsi"/>
-          <w:sz w:val="24"/>
-          <w:szCs w:val="24"/>
-        </w:rPr>
-        <w:t xml:space="preserve"> order to update the site managers.</w:t>
+        <w:t>As a user, I  can report bugs ,In order to update the site managers.</w:t>
       </w:r>
     </w:p>
     <w:p>
@@ -3462,10 +2958,7 @@
         <w:fldChar w:fldCharType="begin"/>
       </w:r>
       <w:r>
-        <w:instrText xml:space="preserve"> HYPERLINK "https://join.slack.com/t/projectmanage-aem8080/shared_invite/zt-da9gfu1c-gmADLQBcD</w:instrText>
-      </w:r>
-      <w:r>
-        <w:instrText xml:space="preserve">Ru6s~aWyvI1aA" </w:instrText>
+        <w:instrText xml:space="preserve"> HYPERLINK "https://join.slack.com/t/projectmanage-aem8080/shared_invite/zt-da9gfu1c-gmADLQBcDRu6s~aWyvI1aA" </w:instrText>
       </w:r>
       <w:r>
         <w:fldChar w:fldCharType="separate"/>

</xml_diff>